<commit_message>
final clean up; ready to go, imo 👀 @Tyhcass
</commit_message>
<xml_diff>
--- a/paper/wrangleData.docx
+++ b/paper/wrangleData.docx
@@ -238,7 +238,7 @@
         <w:pStyle w:val="BodyText"/>
       </w:pPr>
       <w:r>
-        <w:t xml:space="preserve">In short, incomplete or inaccurate data entry, the absence of reproducibility, and trackless human discretion in manual janitor work have collectively become major obstacles on the way to data harmonization, yet these challenge has received surprisingly little attention.</w:t>
+        <w:t xml:space="preserve">In short, incomplete or inaccurate data entry, the absence of reproducibility, and trackless human discretion in manual janitor work have collectively become major obstacles on the way to data harmonization, yet these challenges have received surprisingly little attention.</w:t>
       </w:r>
       <w:r>
         <w:t xml:space="preserve"> </w:t>
@@ -593,7 +593,7 @@
           <w:rPr>
             <w:rStyle w:val="Hyperlink"/>
           </w:rPr>
-          <w:t xml:space="preserve">Hu Yue and Solt 2025</w:t>
+          <w:t xml:space="preserve">Hu and Solt 2025</w:t>
         </w:r>
       </w:hyperlink>
       <w:r>
@@ -1533,7 +1533,7 @@
           <w:rPr>
             <w:rStyle w:val="Hyperlink"/>
           </w:rPr>
-          <w:t xml:space="preserve">Y. Hu, Tai, and Solt 2025</w:t>
+          <w:t xml:space="preserve">Hu, Tai, and Solt 2025</w:t>
         </w:r>
       </w:hyperlink>
       <w:r>
@@ -1633,7 +1633,7 @@
         <w:t xml:space="preserve"> </w:t>
       </w:r>
       <w:r>
-        <w:t xml:space="preserve">In the</w:t>
+        <w:t xml:space="preserve">In a</w:t>
       </w:r>
       <w:r>
         <w:t xml:space="preserve"> </w:t>
@@ -1665,7 +1665,7 @@
         <w:t xml:space="preserve">)</w:t>
       </w:r>
       <w:r>
-        <w:t xml:space="preserve">, 146 research teams to complete the same research task, in which Group A decided how to accomplish the task on their own, Group B was given a specified research design but processed the data themselves, and Group C was given the same research design and a pre-cleaned data set.</w:t>
+        <w:t xml:space="preserve">, 146 research teams completed the same research task: Group A decided how to accomplish the task on their own, Group B was given a specified research design but processed the data themselves, and Group C was given the same research design and a pre-cleaned data set.</w:t>
       </w:r>
       <w:r>
         <w:t xml:space="preserve"> </w:t>
@@ -1730,7 +1730,7 @@
         <w:pStyle w:val="BodyText"/>
       </w:pPr>
       <w:r>
-        <w:t xml:space="preserve">With developed scientific and technical publishing systems such as Quarto or R Markdown, version control platforms like Github, and open collaboration platforms including the Open Science Framework, researchers can integrate the entire workflow—–from raw data collection to final analysis–—in a single, publicly trackable archive.</w:t>
+        <w:t xml:space="preserve">With developed scientific and technical publishing systems such as Quarto or R Markdown, version control platforms like GitHub, and open collaboration platforms including the Open Science Framework, researchers can integrate the entire workflow—–from raw data collection to final analysis–—in a single, publicly trackable archive.</w:t>
       </w:r>
       <w:r>
         <w:t xml:space="preserve"> </w:t>
@@ -1742,7 +1742,7 @@
         <w:t xml:space="preserve"> </w:t>
       </w:r>
       <w:r>
-        <w:t xml:space="preserve">Readers can trace a research project from the start in a Github repo and every wave of data update in the corresponding OSF project</w:t>
+        <w:t xml:space="preserve">Readers can trace a research project from the start in a GitHub repo and every wave of data update in the corresponding OSF project</w:t>
       </w:r>
       <w:r>
         <w:t xml:space="preserve"> </w:t>
@@ -2218,7 +2218,16 @@
         <w:t xml:space="preserve"> </w:t>
       </w:r>
       <w:r>
-        <w:t xml:space="preserve">Published Papers from Thirteen Journals Say ’Usually Not’.”</w:t>
+        <w:t xml:space="preserve">Published Papers from Thirteen Journals Say</w:t>
+      </w:r>
+      <w:r>
+        <w:t xml:space="preserve"> </w:t>
+      </w:r>
+      <w:r>
+        <w:t xml:space="preserve">‘Usually Not’</w:t>
+      </w:r>
+      <w:r>
+        <w:t xml:space="preserve">.”</w:t>
       </w:r>
       <w:r>
         <w:t xml:space="preserve"> </w:t>
@@ -3170,7 +3179,7 @@
         <w:pStyle w:val="BodyText"/>
       </w:pPr>
       <w:r>
-        <w:t xml:space="preserve">Solt, Frederick, Yue Hu, Kevan Hudson, Jungmin Song, and Dong "Erico" Yu. 2016.</w:t>
+        <w:t xml:space="preserve">Solt, Frederick, Yue Hu, Kevan Hudson, Jungmin Song, and Dong ‘Erico’Yu. 2016.</w:t>
       </w:r>
       <w:r>
         <w:t xml:space="preserve"> </w:t>
@@ -3192,7 +3201,7 @@
         <w:t xml:space="preserve"> </w:t>
       </w:r>
       <w:r>
-        <w:t xml:space="preserve">3(4, 4): 1–7.</w:t>
+        <w:t xml:space="preserve">3(4): 1–7.</w:t>
       </w:r>
     </w:p>
     <w:bookmarkEnd w:id="64"/>
@@ -3202,7 +3211,7 @@
         <w:pStyle w:val="BodyText"/>
       </w:pPr>
       <w:r>
-        <w:t xml:space="preserve">Solt, Frederick, Yue Hu, Kevan Hudson, Jungmin Song, and Dong "Erico" Yu. 2017.</w:t>
+        <w:t xml:space="preserve">Solt, Frederick, Yue Hu, Kevan Hudson, Jungmin Song, and Dong ‘Erico’Yu. 2017.</w:t>
       </w:r>
       <w:r>
         <w:t xml:space="preserve"> </w:t>
@@ -3218,13 +3227,13 @@
           <w:i/>
           <w:iCs/>
         </w:rPr>
-        <w:t xml:space="preserve">The Journal of Politics</w:t>
-      </w:r>
-      <w:r>
-        <w:t xml:space="preserve"> </w:t>
-      </w:r>
-      <w:r>
-        <w:t xml:space="preserve">79(3, 3): 1079–83.</w:t>
+        <w:t xml:space="preserve">Journal of Politics</w:t>
+      </w:r>
+      <w:r>
+        <w:t xml:space="preserve"> </w:t>
+      </w:r>
+      <w:r>
+        <w:t xml:space="preserve">79(3): 1079–83.</w:t>
       </w:r>
     </w:p>
     <w:bookmarkEnd w:id="65"/>
@@ -3234,7 +3243,7 @@
         <w:pStyle w:val="BodyText"/>
       </w:pPr>
       <w:r>
-        <w:t xml:space="preserve">Solt, Frederick, Yue Hu, and Yuehong Tai. 2018.</w:t>
+        <w:t xml:space="preserve">Solt, Frederick, Yue Hu, and Yuehong Cassandra Tai. 2018.</w:t>
       </w:r>
       <w:r>
         <w:t xml:space="preserve"> </w:t>
@@ -5454,11 +5463,8 @@
       </w:r>
     </w:p>
     <w:p>
-      <w:pPr>
-        <w:pStyle w:val="BodyText"/>
-      </w:pPr>
-      <w:r>
-        <w:t xml:space="preserve"> </w:t>
+      <w:r>
+        <w:br w:type="page"/>
       </w:r>
     </w:p>
     <w:tbl>

</xml_diff>

<commit_message>
update the bib of woo2025
</commit_message>
<xml_diff>
--- a/paper/wrangleData.docx
+++ b/paper/wrangleData.docx
@@ -1131,7 +1131,7 @@
             <w:r>
               <w:drawing>
                 <wp:inline>
-                  <wp:extent cx="4876800" cy="2438400"/>
+                  <wp:extent cx="3696101" cy="1848050"/>
                   <wp:effectExtent b="0" l="0" r="0" t="0"/>
                   <wp:docPr descr="" title="" id="27" name="Picture"/>
                   <a:graphic>
@@ -1152,7 +1152,7 @@
                         <pic:spPr bwMode="auto">
                           <a:xfrm>
                             <a:off x="0" y="0"/>
-                            <a:ext cx="4876800" cy="2438400"/>
+                            <a:ext cx="3696101" cy="1848050"/>
                           </a:xfrm>
                           <a:prstGeom prst="rect">
                             <a:avLst/>
@@ -1176,7 +1176,7 @@
               <w:jc w:val="center"/>
             </w:pPr>
             <w:pPr>
-              <w:jc w:val="start"/>
+              <w:jc w:val="left"/>
               <w:spacing w:before="200"/>
               <w:pStyle w:val="ImageCaption"/>
             </w:pPr>
@@ -1846,7 +1846,7 @@
               <w:jc w:val="center"/>
             </w:pPr>
             <w:pPr>
-              <w:jc w:val="start"/>
+              <w:jc w:val="left"/>
               <w:spacing w:before="200"/>
               <w:pStyle w:val="ImageCaption"/>
             </w:pPr>
@@ -3383,7 +3383,7 @@
         <w:pStyle w:val="BodyText"/>
       </w:pPr>
       <w:r>
-        <w:t xml:space="preserve">Woo, Byung-Deuk, Hyein Ko, Yuehong Cassandra Tai, Yue Hu, and Frederick Solt. 2025.</w:t>
+        <w:t xml:space="preserve">Woo, Byung-Deuk, Hyein Ko, Yuehong Cassandra Tai, and Frederick Solt. 2025.</w:t>
       </w:r>
       <w:r>
         <w:t xml:space="preserve"> </w:t>
@@ -3551,7 +3551,7 @@
               <w:jc w:val="center"/>
             </w:pPr>
             <w:pPr>
-              <w:jc w:val="start"/>
+              <w:jc w:val="left"/>
               <w:spacing w:before="200"/>
               <w:pStyle w:val="ImageCaption"/>
             </w:pPr>
@@ -4863,6 +4863,18 @@
         <w:t xml:space="preserve"> </w:t>
       </w:r>
       <w:r>
+        <w:t xml:space="preserve">| FlickrAPI | Access to Flickr API | Koki Ando |</w:t>
+      </w:r>
+      <w:r>
+        <w:t xml:space="preserve"> </w:t>
+      </w:r>
+      <w:r>
+        <w:t xml:space="preserve">+————————–+——————————————————————————————–+—————————+</w:t>
+      </w:r>
+      <w:r>
+        <w:t xml:space="preserve"> </w:t>
+      </w:r>
+      <w:r>
         <w:t xml:space="preserve">| easycensus | Quickly Find, Extract, and Marginalize U.S. Census Tables | Cory McCartan |</w:t>
       </w:r>
       <w:r>
@@ -4875,7 +4887,19 @@
         <w:t xml:space="preserve"> </w:t>
       </w:r>
       <w:r>
-        <w:t xml:space="preserve">| FlickrAPI | Access to Flickr API | Koki Ando |</w:t>
+        <w:t xml:space="preserve">| shutterstock | Access</w:t>
+      </w:r>
+      <w:r>
+        <w:t xml:space="preserve"> </w:t>
+      </w:r>
+      <w:r>
+        <w:t xml:space="preserve">‘Shutterstock’</w:t>
+      </w:r>
+      <w:r>
+        <w:t xml:space="preserve"> </w:t>
+      </w:r>
+      <w:r>
+        <w:t xml:space="preserve">REST API | Metin Yazici |</w:t>
       </w:r>
       <w:r>
         <w:t xml:space="preserve"> </w:t>
@@ -4887,19 +4911,7 @@
         <w:t xml:space="preserve"> </w:t>
       </w:r>
       <w:r>
-        <w:t xml:space="preserve">| shutterstock | Access</w:t>
-      </w:r>
-      <w:r>
-        <w:t xml:space="preserve"> </w:t>
-      </w:r>
-      <w:r>
-        <w:t xml:space="preserve">‘Shutterstock’</w:t>
-      </w:r>
-      <w:r>
-        <w:t xml:space="preserve"> </w:t>
-      </w:r>
-      <w:r>
-        <w:t xml:space="preserve">REST API | Metin Yazici |</w:t>
+        <w:t xml:space="preserve">| wbstats | Programmatic Access to Data and Statistics from the World Bank</w:t>
       </w:r>
       <w:r>
         <w:t xml:space="preserve"> </w:t>
@@ -4911,7 +4923,7 @@
         <w:t xml:space="preserve"> </w:t>
       </w:r>
       <w:r>
-        <w:t xml:space="preserve">| wbstats | Programmatic Access to Data and Statistics from the World Bank</w:t>
+        <w:t xml:space="preserve">API | Mauricio Vargas Sepulveda |</w:t>
       </w:r>
       <w:r>
         <w:t xml:space="preserve"> </w:t>
@@ -4923,7 +4935,49 @@
         <w:t xml:space="preserve"> </w:t>
       </w:r>
       <w:r>
-        <w:t xml:space="preserve">API | Mauricio Vargas Sepulveda |</w:t>
+        <w:t xml:space="preserve">| gwasrapidd |</w:t>
+      </w:r>
+      <w:r>
+        <w:t xml:space="preserve"> </w:t>
+      </w:r>
+      <w:r>
+        <w:t xml:space="preserve">‘REST’</w:t>
+      </w:r>
+      <w:r>
+        <w:t xml:space="preserve"> </w:t>
+      </w:r>
+      <w:r>
+        <w:t xml:space="preserve">‘API’</w:t>
+      </w:r>
+      <w:r>
+        <w:t xml:space="preserve"> </w:t>
+      </w:r>
+      <w:r>
+        <w:t xml:space="preserve">Client for the</w:t>
+      </w:r>
+      <w:r>
+        <w:t xml:space="preserve"> </w:t>
+      </w:r>
+      <w:r>
+        <w:t xml:space="preserve">‘NHGRI’</w:t>
+      </w:r>
+      <w:r>
+        <w:t xml:space="preserve">-</w:t>
+      </w:r>
+      <w:r>
+        <w:t xml:space="preserve">‘EBI’</w:t>
+      </w:r>
+      <w:r>
+        <w:t xml:space="preserve"> </w:t>
+      </w:r>
+      <w:r>
+        <w:t xml:space="preserve">‘GWAS’</w:t>
+      </w:r>
+      <w:r>
+        <w:t xml:space="preserve"> </w:t>
+      </w:r>
+      <w:r>
+        <w:t xml:space="preserve">Catalog | Ramiro Magno |</w:t>
       </w:r>
       <w:r>
         <w:t xml:space="preserve"> </w:t>
@@ -4935,13 +4989,19 @@
         <w:t xml:space="preserve"> </w:t>
       </w:r>
       <w:r>
-        <w:t xml:space="preserve">| gwasrapidd |</w:t>
-      </w:r>
-      <w:r>
-        <w:t xml:space="preserve"> </w:t>
-      </w:r>
-      <w:r>
-        <w:t xml:space="preserve">‘REST’</w:t>
+        <w:t xml:space="preserve">| ecos | Economic Statistics System of the Bank of Korea | Seokhoon Joo |</w:t>
+      </w:r>
+      <w:r>
+        <w:t xml:space="preserve"> </w:t>
+      </w:r>
+      <w:r>
+        <w:t xml:space="preserve">+————————–+——————————————————————————————–+—————————+</w:t>
+      </w:r>
+      <w:r>
+        <w:t xml:space="preserve"> </w:t>
+      </w:r>
+      <w:r>
+        <w:t xml:space="preserve">| rscopus | Scopus Database</w:t>
       </w:r>
       <w:r>
         <w:t xml:space="preserve"> </w:t>
@@ -4953,31 +5013,7 @@
         <w:t xml:space="preserve"> </w:t>
       </w:r>
       <w:r>
-        <w:t xml:space="preserve">Client for the</w:t>
-      </w:r>
-      <w:r>
-        <w:t xml:space="preserve"> </w:t>
-      </w:r>
-      <w:r>
-        <w:t xml:space="preserve">‘NHGRI’</w:t>
-      </w:r>
-      <w:r>
-        <w:t xml:space="preserve">-</w:t>
-      </w:r>
-      <w:r>
-        <w:t xml:space="preserve">‘EBI’</w:t>
-      </w:r>
-      <w:r>
-        <w:t xml:space="preserve"> </w:t>
-      </w:r>
-      <w:r>
-        <w:t xml:space="preserve">‘GWAS’</w:t>
-      </w:r>
-      <w:r>
-        <w:t xml:space="preserve"> </w:t>
-      </w:r>
-      <w:r>
-        <w:t xml:space="preserve">Catalog | Ramiro Magno |</w:t>
+        <w:t xml:space="preserve">Interface | John Muschelli |</w:t>
       </w:r>
       <w:r>
         <w:t xml:space="preserve"> </w:t>
@@ -4989,7 +5025,19 @@
         <w:t xml:space="preserve"> </w:t>
       </w:r>
       <w:r>
-        <w:t xml:space="preserve">| ecos | Economic Statistics System of the Bank of Korea | Seokhoon Joo |</w:t>
+        <w:t xml:space="preserve">| riingo | An R Interface to the</w:t>
+      </w:r>
+      <w:r>
+        <w:t xml:space="preserve"> </w:t>
+      </w:r>
+      <w:r>
+        <w:t xml:space="preserve">‘Tiingo’</w:t>
+      </w:r>
+      <w:r>
+        <w:t xml:space="preserve"> </w:t>
+      </w:r>
+      <w:r>
+        <w:t xml:space="preserve">Stock Price API | Davis Vaughan |</w:t>
       </w:r>
       <w:r>
         <w:t xml:space="preserve"> </w:t>
@@ -5001,19 +5049,7 @@
         <w:t xml:space="preserve"> </w:t>
       </w:r>
       <w:r>
-        <w:t xml:space="preserve">| rscopus | Scopus Database</w:t>
-      </w:r>
-      <w:r>
-        <w:t xml:space="preserve"> </w:t>
-      </w:r>
-      <w:r>
-        <w:t xml:space="preserve">‘API’</w:t>
-      </w:r>
-      <w:r>
-        <w:t xml:space="preserve"> </w:t>
-      </w:r>
-      <w:r>
-        <w:t xml:space="preserve">Interface | John Muschelli |</w:t>
+        <w:t xml:space="preserve">| I14Y | Search and Get Data from the I14Y Interoperability Platform of</w:t>
       </w:r>
       <w:r>
         <w:t xml:space="preserve"> </w:t>
@@ -5025,7 +5061,7 @@
         <w:t xml:space="preserve"> </w:t>
       </w:r>
       <w:r>
-        <w:t xml:space="preserve">| I14Y | Search and Get Data from the I14Y Interoperability Platform of</w:t>
+        <w:t xml:space="preserve">Switzerland | Felix Luginbuhl |</w:t>
       </w:r>
       <w:r>
         <w:t xml:space="preserve"> </w:t>
@@ -5037,7 +5073,7 @@
         <w:t xml:space="preserve"> </w:t>
       </w:r>
       <w:r>
-        <w:t xml:space="preserve">Switzerland | Felix Luginbuhl |</w:t>
+        <w:t xml:space="preserve">| jsonlite | A Simple and Robust JSON Parser and Generator for R | Jeroen Ooms |</w:t>
       </w:r>
       <w:r>
         <w:t xml:space="preserve"> </w:t>
@@ -5049,19 +5085,7 @@
         <w:t xml:space="preserve"> </w:t>
       </w:r>
       <w:r>
-        <w:t xml:space="preserve">| riingo | An R Interface to the</w:t>
-      </w:r>
-      <w:r>
-        <w:t xml:space="preserve"> </w:t>
-      </w:r>
-      <w:r>
-        <w:t xml:space="preserve">‘Tiingo’</w:t>
-      </w:r>
-      <w:r>
-        <w:t xml:space="preserve"> </w:t>
-      </w:r>
-      <w:r>
-        <w:t xml:space="preserve">Stock Price API | Davis Vaughan |</w:t>
+        <w:t xml:space="preserve">| kaigiroku | Programmatic Access to the API for Japanese Diet Proceedings | Akitaka Matsuo |</w:t>
       </w:r>
       <w:r>
         <w:t xml:space="preserve"> </w:t>
@@ -5073,7 +5097,7 @@
         <w:t xml:space="preserve"> </w:t>
       </w:r>
       <w:r>
-        <w:t xml:space="preserve">| jsonlite | A Simple and Robust JSON Parser and Generator for R | Jeroen Ooms |</w:t>
+        <w:t xml:space="preserve">| mgpStreamingSDK | Interact with the Maxar MGP Streaming API | Nathan Carr |</w:t>
       </w:r>
       <w:r>
         <w:t xml:space="preserve"> </w:t>
@@ -5085,7 +5109,7 @@
         <w:t xml:space="preserve"> </w:t>
       </w:r>
       <w:r>
-        <w:t xml:space="preserve">| kaigiroku | Programmatic Access to the API for Japanese Diet Proceedings | Akitaka Matsuo |</w:t>
+        <w:t xml:space="preserve">| GetLattesData | Reading Bibliometric Data from Lattes Platform | Marcelo Perlin |</w:t>
       </w:r>
       <w:r>
         <w:t xml:space="preserve"> </w:t>
@@ -5097,7 +5121,25 @@
         <w:t xml:space="preserve"> </w:t>
       </w:r>
       <w:r>
-        <w:t xml:space="preserve">| mgpStreamingSDK | Interact with the Maxar MGP Streaming API | Nathan Carr |</w:t>
+        <w:t xml:space="preserve">| worldbank | Client for World Banks’s</w:t>
+      </w:r>
+      <w:r>
+        <w:t xml:space="preserve"> </w:t>
+      </w:r>
+      <w:r>
+        <w:t xml:space="preserve">‘Indicators’</w:t>
+      </w:r>
+      <w:r>
+        <w:t xml:space="preserve"> </w:t>
+      </w:r>
+      <w:r>
+        <w:t xml:space="preserve">and</w:t>
+      </w:r>
+      <w:r>
+        <w:t xml:space="preserve"> </w:t>
+      </w:r>
+      <w:r>
+        <w:t xml:space="preserve">‘Poverty and</w:t>
       </w:r>
       <w:r>
         <w:t xml:space="preserve"> </w:t>
@@ -5109,7 +5151,13 @@
         <w:t xml:space="preserve"> </w:t>
       </w:r>
       <w:r>
-        <w:t xml:space="preserve">| GetLattesData | Reading Bibliometric Data from Lattes Platform | Marcelo Perlin |</w:t>
+        <w:t xml:space="preserve">Inequality Platform (PIP)’</w:t>
+      </w:r>
+      <w:r>
+        <w:t xml:space="preserve"> </w:t>
+      </w:r>
+      <w:r>
+        <w:t xml:space="preserve">APIs | Maximilian Mücke |</w:t>
       </w:r>
       <w:r>
         <w:t xml:space="preserve"> </w:t>
@@ -5121,25 +5169,7 @@
         <w:t xml:space="preserve"> </w:t>
       </w:r>
       <w:r>
-        <w:t xml:space="preserve">| worldbank | Client for World Banks’s</w:t>
-      </w:r>
-      <w:r>
-        <w:t xml:space="preserve"> </w:t>
-      </w:r>
-      <w:r>
-        <w:t xml:space="preserve">‘Indicators’</w:t>
-      </w:r>
-      <w:r>
-        <w:t xml:space="preserve"> </w:t>
-      </w:r>
-      <w:r>
-        <w:t xml:space="preserve">and</w:t>
-      </w:r>
-      <w:r>
-        <w:t xml:space="preserve"> </w:t>
-      </w:r>
-      <w:r>
-        <w:t xml:space="preserve">‘Poverty and</w:t>
+        <w:t xml:space="preserve">| BFS | Get Data from the Swiss Federal Statistical Office | Felix Luginbuhl |</w:t>
       </w:r>
       <w:r>
         <w:t xml:space="preserve"> </w:t>
@@ -5151,13 +5181,19 @@
         <w:t xml:space="preserve"> </w:t>
       </w:r>
       <w:r>
-        <w:t xml:space="preserve">Inequality Platform (PIP)’</w:t>
-      </w:r>
-      <w:r>
-        <w:t xml:space="preserve"> </w:t>
-      </w:r>
-      <w:r>
-        <w:t xml:space="preserve">APIs | Maximilian Mücke |</w:t>
+        <w:t xml:space="preserve">| rinat | Access</w:t>
+      </w:r>
+      <w:r>
+        <w:t xml:space="preserve"> </w:t>
+      </w:r>
+      <w:r>
+        <w:t xml:space="preserve">‘iNaturalist’</w:t>
+      </w:r>
+      <w:r>
+        <w:t xml:space="preserve"> </w:t>
+      </w:r>
+      <w:r>
+        <w:t xml:space="preserve">Data Through APIs | Stéphane Guillou |</w:t>
       </w:r>
       <w:r>
         <w:t xml:space="preserve"> </w:t>
@@ -5169,7 +5205,19 @@
         <w:t xml:space="preserve"> </w:t>
       </w:r>
       <w:r>
-        <w:t xml:space="preserve">| BFS | Get Data from the Swiss Federal Statistical Office | Felix Luginbuhl |</w:t>
+        <w:t xml:space="preserve">| yfinancer |</w:t>
+      </w:r>
+      <w:r>
+        <w:t xml:space="preserve"> </w:t>
+      </w:r>
+      <w:r>
+        <w:t xml:space="preserve">‘Yahoo Finance’</w:t>
+      </w:r>
+      <w:r>
+        <w:t xml:space="preserve"> </w:t>
+      </w:r>
+      <w:r>
+        <w:t xml:space="preserve">API Wrapper | Giovanni Colitti |</w:t>
       </w:r>
       <w:r>
         <w:t xml:space="preserve"> </w:t>
@@ -5181,19 +5229,7 @@
         <w:t xml:space="preserve"> </w:t>
       </w:r>
       <w:r>
-        <w:t xml:space="preserve">| rinat | Access</w:t>
-      </w:r>
-      <w:r>
-        <w:t xml:space="preserve"> </w:t>
-      </w:r>
-      <w:r>
-        <w:t xml:space="preserve">‘iNaturalist’</w:t>
-      </w:r>
-      <w:r>
-        <w:t xml:space="preserve"> </w:t>
-      </w:r>
-      <w:r>
-        <w:t xml:space="preserve">Data Through APIs | Stéphane Guillou |</w:t>
+        <w:t xml:space="preserve">| opendotaR | Interface for OpenDota API | Kari Gunnarsson |</w:t>
       </w:r>
       <w:r>
         <w:t xml:space="preserve"> </w:t>
@@ -5205,19 +5241,19 @@
         <w:t xml:space="preserve"> </w:t>
       </w:r>
       <w:r>
-        <w:t xml:space="preserve">| yfinancer |</w:t>
-      </w:r>
-      <w:r>
-        <w:t xml:space="preserve"> </w:t>
-      </w:r>
-      <w:r>
-        <w:t xml:space="preserve">‘Yahoo Finance’</w:t>
-      </w:r>
-      <w:r>
-        <w:t xml:space="preserve"> </w:t>
-      </w:r>
-      <w:r>
-        <w:t xml:space="preserve">API Wrapper | Giovanni Colitti |</w:t>
+        <w:t xml:space="preserve">| PurpleAir | Query the</w:t>
+      </w:r>
+      <w:r>
+        <w:t xml:space="preserve"> </w:t>
+      </w:r>
+      <w:r>
+        <w:t xml:space="preserve">‘PurpleAir’</w:t>
+      </w:r>
+      <w:r>
+        <w:t xml:space="preserve"> </w:t>
+      </w:r>
+      <w:r>
+        <w:t xml:space="preserve">Application Programming Interface | Cole Brokamp |</w:t>
       </w:r>
       <w:r>
         <w:t xml:space="preserve"> </w:t>
@@ -5229,7 +5265,19 @@
         <w:t xml:space="preserve"> </w:t>
       </w:r>
       <w:r>
-        <w:t xml:space="preserve">| opendotaR | Interface for OpenDota API | Kari Gunnarsson |</w:t>
+        <w:t xml:space="preserve">| Visualize.CRAN.Downloads | Visualize Downloads from</w:t>
+      </w:r>
+      <w:r>
+        <w:t xml:space="preserve"> </w:t>
+      </w:r>
+      <w:r>
+        <w:t xml:space="preserve">‘CRAN’</w:t>
+      </w:r>
+      <w:r>
+        <w:t xml:space="preserve"> </w:t>
+      </w:r>
+      <w:r>
+        <w:t xml:space="preserve">Packages | Marcelo Ponce |</w:t>
       </w:r>
       <w:r>
         <w:t xml:space="preserve"> </w:t>
@@ -5241,7 +5289,7 @@
         <w:t xml:space="preserve"> </w:t>
       </w:r>
       <w:r>
-        <w:t xml:space="preserve">| PurpleAir | Query the</w:t>
+        <w:t xml:space="preserve">| PurpleAirAPI | Historical Data Retrieval from</w:t>
       </w:r>
       <w:r>
         <w:t xml:space="preserve"> </w:t>
@@ -5253,7 +5301,7 @@
         <w:t xml:space="preserve"> </w:t>
       </w:r>
       <w:r>
-        <w:t xml:space="preserve">Application Programming Interface | Cole Brokamp |</w:t>
+        <w:t xml:space="preserve">Sensors via API | Heba Abdelrazzak |</w:t>
       </w:r>
       <w:r>
         <w:t xml:space="preserve"> </w:t>
@@ -5265,19 +5313,19 @@
         <w:t xml:space="preserve"> </w:t>
       </w:r>
       <w:r>
-        <w:t xml:space="preserve">| Visualize.CRAN.Downloads | Visualize Downloads from</w:t>
-      </w:r>
-      <w:r>
-        <w:t xml:space="preserve"> </w:t>
-      </w:r>
-      <w:r>
-        <w:t xml:space="preserve">‘CRAN’</w:t>
-      </w:r>
-      <w:r>
-        <w:t xml:space="preserve"> </w:t>
-      </w:r>
-      <w:r>
-        <w:t xml:space="preserve">Packages | Marcelo Ponce |</w:t>
+        <w:t xml:space="preserve">| trud | Query the</w:t>
+      </w:r>
+      <w:r>
+        <w:t xml:space="preserve"> </w:t>
+      </w:r>
+      <w:r>
+        <w:t xml:space="preserve">‘NHS TRUD API’</w:t>
+      </w:r>
+      <w:r>
+        <w:t xml:space="preserve"> </w:t>
+      </w:r>
+      <w:r>
+        <w:t xml:space="preserve">| Alasdair Warwick |</w:t>
       </w:r>
       <w:r>
         <w:t xml:space="preserve"> </w:t>
@@ -5289,19 +5337,7 @@
         <w:t xml:space="preserve"> </w:t>
       </w:r>
       <w:r>
-        <w:t xml:space="preserve">| PurpleAirAPI | Historical Data Retrieval from</w:t>
-      </w:r>
-      <w:r>
-        <w:t xml:space="preserve"> </w:t>
-      </w:r>
-      <w:r>
-        <w:t xml:space="preserve">‘PurpleAir’</w:t>
-      </w:r>
-      <w:r>
-        <w:t xml:space="preserve"> </w:t>
-      </w:r>
-      <w:r>
-        <w:t xml:space="preserve">Sensors via API | Heba Abdelrazzak |</w:t>
+        <w:t xml:space="preserve">| pacu | Precision Agriculture Computational Utilities | dos Santos Caio |</w:t>
       </w:r>
       <w:r>
         <w:t xml:space="preserve"> </w:t>
@@ -5313,19 +5349,7 @@
         <w:t xml:space="preserve"> </w:t>
       </w:r>
       <w:r>
-        <w:t xml:space="preserve">| trud | Query the</w:t>
-      </w:r>
-      <w:r>
-        <w:t xml:space="preserve"> </w:t>
-      </w:r>
-      <w:r>
-        <w:t xml:space="preserve">‘NHS TRUD API’</w:t>
-      </w:r>
-      <w:r>
-        <w:t xml:space="preserve"> </w:t>
-      </w:r>
-      <w:r>
-        <w:t xml:space="preserve">| Alasdair Warwick |</w:t>
+        <w:t xml:space="preserve">| cbsodataR | Statistics Netherlands (CBS) Open Data API Client | Edwin de Jonge |</w:t>
       </w:r>
       <w:r>
         <w:t xml:space="preserve"> </w:t>
@@ -5337,7 +5361,7 @@
         <w:t xml:space="preserve"> </w:t>
       </w:r>
       <w:r>
-        <w:t xml:space="preserve">| pacu | Precision Agriculture Computational Utilities | dos Santos Caio |</w:t>
+        <w:t xml:space="preserve">| MetaculR | Analyze Metaculus Predictions and Questions | Joseph de la Torre Dwyer |</w:t>
       </w:r>
       <w:r>
         <w:t xml:space="preserve"> </w:t>
@@ -5349,31 +5373,7 @@
         <w:t xml:space="preserve"> </w:t>
       </w:r>
       <w:r>
-        <w:t xml:space="preserve">| cbsodataR | Statistics Netherlands (CBS) Open Data API Client | Edwin de Jonge |</w:t>
-      </w:r>
-      <w:r>
-        <w:t xml:space="preserve"> </w:t>
-      </w:r>
-      <w:r>
-        <w:t xml:space="preserve">+————————–+——————————————————————————————–+—————————+</w:t>
-      </w:r>
-      <w:r>
-        <w:t xml:space="preserve"> </w:t>
-      </w:r>
-      <w:r>
         <w:t xml:space="preserve">| kosis | Korean Statistical Information Service (KOSIS) | Seokhoon Joo |</w:t>
-      </w:r>
-      <w:r>
-        <w:t xml:space="preserve"> </w:t>
-      </w:r>
-      <w:r>
-        <w:t xml:space="preserve">+————————–+——————————————————————————————–+—————————+</w:t>
-      </w:r>
-      <w:r>
-        <w:t xml:space="preserve"> </w:t>
-      </w:r>
-      <w:r>
-        <w:t xml:space="preserve">| MetaculR | Analyze Metaculus Predictions and Questions | Joseph de la Torre Dwyer |</w:t>
       </w:r>
       <w:r>
         <w:t xml:space="preserve"> </w:t>
@@ -5836,6 +5836,18 @@
         <w:t xml:space="preserve"> </w:t>
       </w:r>
       <w:r>
+        <w:t xml:space="preserve">| cobalt | Covariate Balance Tables and Plots | Noah Greifer |</w:t>
+      </w:r>
+      <w:r>
+        <w:t xml:space="preserve"> </w:t>
+      </w:r>
+      <w:r>
+        <w:t xml:space="preserve">+—————-+————————————————————————————–+————————+</w:t>
+      </w:r>
+      <w:r>
+        <w:t xml:space="preserve"> </w:t>
+      </w:r>
+      <w:r>
         <w:t xml:space="preserve">| EEM | Read and Preprocess Fluorescence Excitation-Emission Matrix</w:t>
       </w:r>
       <w:r>
@@ -5849,18 +5861,6 @@
       </w:r>
       <w:r>
         <w:t xml:space="preserve">(EEM) Data | Vipavee Trivittayasil |</w:t>
-      </w:r>
-      <w:r>
-        <w:t xml:space="preserve"> </w:t>
-      </w:r>
-      <w:r>
-        <w:t xml:space="preserve">+—————-+————————————————————————————–+————————+</w:t>
-      </w:r>
-      <w:r>
-        <w:t xml:space="preserve"> </w:t>
-      </w:r>
-      <w:r>
-        <w:t xml:space="preserve">| cobalt | Covariate Balance Tables and Plots | Noah Greifer |</w:t>
       </w:r>
       <w:r>
         <w:t xml:space="preserve"> </w:t>
@@ -7329,41 +7329,6 @@
               <w:pStyle w:val="Compact"/>
             </w:pPr>
             <w:r>
-              <w:t xml:space="preserve">intergraph</w:t>
-            </w:r>
-          </w:p>
-        </w:tc>
-        <w:tc>
-          <w:tcPr/>
-          <w:p>
-            <w:pPr>
-              <w:pStyle w:val="Compact"/>
-            </w:pPr>
-            <w:r>
-              <w:t xml:space="preserve">Coercion Routines for Network Data Objects</w:t>
-            </w:r>
-          </w:p>
-        </w:tc>
-        <w:tc>
-          <w:tcPr/>
-          <w:p>
-            <w:pPr>
-              <w:pStyle w:val="Compact"/>
-            </w:pPr>
-            <w:r>
-              <w:t xml:space="preserve">Michał Bojanowski</w:t>
-            </w:r>
-          </w:p>
-        </w:tc>
-      </w:tr>
-      <w:tr>
-        <w:tc>
-          <w:tcPr/>
-          <w:p>
-            <w:pPr>
-              <w:pStyle w:val="Compact"/>
-            </w:pPr>
-            <w:r>
               <w:t xml:space="preserve">snirh.lab</w:t>
             </w:r>
           </w:p>
@@ -7447,6 +7412,18 @@
         <w:t xml:space="preserve"> </w:t>
       </w:r>
       <w:r>
+        <w:t xml:space="preserve">| intergraph | Coercion Routines for Network Data Objects | Michał Bojanowski |</w:t>
+      </w:r>
+      <w:r>
+        <w:t xml:space="preserve"> </w:t>
+      </w:r>
+      <w:r>
+        <w:t xml:space="preserve">+—————-+—————————————————————————————-+———————+</w:t>
+      </w:r>
+      <w:r>
+        <w:t xml:space="preserve"> </w:t>
+      </w:r>
+      <w:r>
         <w:t xml:space="preserve">| vcfR | Manipulate and Visualize VCF Data | Brian J. Knaus |</w:t>
       </w:r>
       <w:r>
@@ -7471,31 +7448,31 @@
         <w:t xml:space="preserve"> </w:t>
       </w:r>
       <w:r>
+        <w:t xml:space="preserve">| MissingHandle | Handles Missing Dates and Data and Converts into Weekly and</w:t>
+      </w:r>
+      <w:r>
+        <w:t xml:space="preserve"> </w:t>
+      </w:r>
+      <w:r>
+        <w:t xml:space="preserve">+—————-+—————————————————————————————-+———————+</w:t>
+      </w:r>
+      <w:r>
+        <w:t xml:space="preserve"> </w:t>
+      </w:r>
+      <w:r>
+        <w:t xml:space="preserve">Monthly from Daily | Mr. Sandip Garai |</w:t>
+      </w:r>
+      <w:r>
+        <w:t xml:space="preserve"> </w:t>
+      </w:r>
+      <w:r>
+        <w:t xml:space="preserve">+—————-+—————————————————————————————-+———————+</w:t>
+      </w:r>
+      <w:r>
+        <w:t xml:space="preserve"> </w:t>
+      </w:r>
+      <w:r>
         <w:t xml:space="preserve">| RJSONIO | Serialize R Objects to JSON, JavaScript Object Notation | Yaoxiang Li |</w:t>
-      </w:r>
-      <w:r>
-        <w:t xml:space="preserve"> </w:t>
-      </w:r>
-      <w:r>
-        <w:t xml:space="preserve">+—————-+—————————————————————————————-+———————+</w:t>
-      </w:r>
-      <w:r>
-        <w:t xml:space="preserve"> </w:t>
-      </w:r>
-      <w:r>
-        <w:t xml:space="preserve">| MissingHandle | Handles Missing Dates and Data and Converts into Weekly and</w:t>
-      </w:r>
-      <w:r>
-        <w:t xml:space="preserve"> </w:t>
-      </w:r>
-      <w:r>
-        <w:t xml:space="preserve">+—————-+—————————————————————————————-+———————+</w:t>
-      </w:r>
-      <w:r>
-        <w:t xml:space="preserve"> </w:t>
-      </w:r>
-      <w:r>
-        <w:t xml:space="preserve">Monthly from Daily | Mr. Sandip Garai |</w:t>
       </w:r>
       <w:r>
         <w:t xml:space="preserve"> </w:t>

</xml_diff>

<commit_message>
revised the package recommendation; addressed #30
</commit_message>
<xml_diff>
--- a/paper/wrangleData.docx
+++ b/paper/wrangleData.docx
@@ -1233,7 +1233,7 @@
         </w:r>
       </w:hyperlink>
       <w:r>
-        <w:t xml:space="preserve">, we provide an illustrative list of R packages that can assist with tasks such as collecting data via APIs and cleaning and transforming data.</w:t>
+        <w:t xml:space="preserve">, we provide an illustration on how R packages can assist with tasks such as collecting data via APIs and cleaning and transforming data.</w:t>
       </w:r>
       <w:r>
         <w:t xml:space="preserve"> </w:t>
@@ -4183,13 +4183,445 @@
         <w:pStyle w:val="FirstParagraph"/>
       </w:pPr>
       <w:r>
-        <w:t xml:space="preserve">Here are exemplary R packages that researchers can use to collect, clean, and transform data.</w:t>
-      </w:r>
-      <w:r>
-        <w:t xml:space="preserve"> </w:t>
-      </w:r>
-      <w:r>
-        <w:t xml:space="preserve">The following tables were generated by the</w:t>
+        <w:t xml:space="preserve">Automation software can help researchers reduce manual errors in three critical phases of data wrangling: data entry, data cleaning, and data transformation.</w:t>
+      </w:r>
+      <w:r>
+        <w:t xml:space="preserve"> </w:t>
+      </w:r>
+      <w:r>
+        <w:t xml:space="preserve">In this section, we introducing several packages that we used in the DCPO and SWIID projects to illustrate how automation can help reduces manual errors in these data wrangling phases.</w:t>
+      </w:r>
+    </w:p>
+    <w:p>
+      <w:pPr>
+        <w:pStyle w:val="BodyText"/>
+      </w:pPr>
+      <w:r>
+        <w:t xml:space="preserve">First,</w:t>
+      </w:r>
+      <w:r>
+        <w:t xml:space="preserve"> </w:t>
+      </w:r>
+      <w:r>
+        <w:rPr>
+          <w:rStyle w:val="VerbatimChar"/>
+        </w:rPr>
+        <w:t xml:space="preserve">DCPOtools</w:t>
+      </w:r>
+      <w:r>
+        <w:t xml:space="preserve"> </w:t>
+      </w:r>
+      <w:r>
+        <w:t xml:space="preserve">(</w:t>
+      </w:r>
+      <w:hyperlink w:anchor="ref-SoltEtAl2019">
+        <w:r>
+          <w:rPr>
+            <w:rStyle w:val="Hyperlink"/>
+          </w:rPr>
+          <w:t xml:space="preserve">Solt et al. 2019</w:t>
+        </w:r>
+      </w:hyperlink>
+      <w:r>
+        <w:t xml:space="preserve">)</w:t>
+      </w:r>
+      <w:r>
+        <w:t xml:space="preserve"> </w:t>
+      </w:r>
+      <w:r>
+        <w:t xml:space="preserve">automates the entire data preparation pipeline for cross-national survey harmonization.</w:t>
+      </w:r>
+      <w:r>
+        <w:t xml:space="preserve"> </w:t>
+      </w:r>
+      <w:r>
+        <w:t xml:space="preserve">We designed this package specifically to wrangle survey data from diverse sources for DCPO analysis.</w:t>
+      </w:r>
+      <w:r>
+        <w:t xml:space="preserve"> </w:t>
+      </w:r>
+      <w:r>
+        <w:t xml:space="preserve">For data entry, the</w:t>
+      </w:r>
+      <w:r>
+        <w:t xml:space="preserve"> </w:t>
+      </w:r>
+      <w:r>
+        <w:rPr>
+          <w:rStyle w:val="VerbatimChar"/>
+        </w:rPr>
+        <w:t xml:space="preserve">get_surveys()</w:t>
+      </w:r>
+      <w:r>
+        <w:t xml:space="preserve"> </w:t>
+      </w:r>
+      <w:r>
+        <w:t xml:space="preserve">function downloads survey datasets directly from ten major archives—including GESIS, ICPSR, Pew Research, European Social Survey, and World Values Survey—using their respective APIs and authentication systems.</w:t>
+      </w:r>
+      <w:r>
+        <w:t xml:space="preserve"> </w:t>
+      </w:r>
+      <w:r>
+        <w:t xml:space="preserve">For data cleaning and transformation, the</w:t>
+      </w:r>
+      <w:r>
+        <w:t xml:space="preserve"> </w:t>
+      </w:r>
+      <w:r>
+        <w:rPr>
+          <w:rStyle w:val="VerbatimChar"/>
+        </w:rPr>
+        <w:t xml:space="preserve">dcpo_setup()</w:t>
+      </w:r>
+      <w:r>
+        <w:t xml:space="preserve"> </w:t>
+      </w:r>
+      <w:r>
+        <w:t xml:space="preserve">function loads raw survey files from multiple formats, extracts specified variables, applies survey weights, and aggregates responses by country-year-item combinations.</w:t>
+      </w:r>
+      <w:r>
+        <w:t xml:space="preserve"> </w:t>
+      </w:r>
+      <w:r>
+        <w:t xml:space="preserve">By scripting these operations,</w:t>
+      </w:r>
+      <w:r>
+        <w:t xml:space="preserve"> </w:t>
+      </w:r>
+      <w:r>
+        <w:rPr>
+          <w:rStyle w:val="VerbatimChar"/>
+        </w:rPr>
+        <w:t xml:space="preserve">DCPOtools</w:t>
+      </w:r>
+      <w:r>
+        <w:t xml:space="preserve"> </w:t>
+      </w:r>
+      <w:r>
+        <w:t xml:space="preserve">ensures that every survey is processed identically, making the entire workflow reproducible and substantially reducing the human error that accumulates across hundreds of manual decisions.</w:t>
+      </w:r>
+    </w:p>
+    <w:p>
+      <w:pPr>
+        <w:pStyle w:val="BodyText"/>
+      </w:pPr>
+      <w:r>
+        <w:t xml:space="preserve">Second,</w:t>
+      </w:r>
+      <w:r>
+        <w:t xml:space="preserve"> </w:t>
+      </w:r>
+      <w:r>
+        <w:rPr>
+          <w:rStyle w:val="VerbatimChar"/>
+        </w:rPr>
+        <w:t xml:space="preserve">tabulapdf</w:t>
+      </w:r>
+      <w:r>
+        <w:t xml:space="preserve"> </w:t>
+      </w:r>
+      <w:r>
+        <w:t xml:space="preserve">(</w:t>
+      </w:r>
+      <w:hyperlink w:anchor="ref-LeeperEtAl2024">
+        <w:r>
+          <w:rPr>
+            <w:rStyle w:val="Hyperlink"/>
+          </w:rPr>
+          <w:t xml:space="preserve">Leeper et al. 2024</w:t>
+        </w:r>
+      </w:hyperlink>
+      <w:r>
+        <w:t xml:space="preserve">)</w:t>
+      </w:r>
+      <w:r>
+        <w:t xml:space="preserve"> </w:t>
+      </w:r>
+      <w:r>
+        <w:t xml:space="preserve">extracts structured data from PDF documents when APIs or machine-readable formats are unavailable.</w:t>
+      </w:r>
+      <w:r>
+        <w:t xml:space="preserve"> </w:t>
+      </w:r>
+      <w:r>
+        <w:t xml:space="preserve">Many valuable data sources from national statistical offices, government reports, and academic publications are published only as PDFs, requiring manual transcription that introduces keystroke errors and fatigue-related mistakes.</w:t>
+      </w:r>
+      <w:r>
+        <w:t xml:space="preserve"> </w:t>
+      </w:r>
+      <w:r>
+        <w:t xml:space="preserve">The</w:t>
+      </w:r>
+      <w:r>
+        <w:t xml:space="preserve"> </w:t>
+      </w:r>
+      <w:r>
+        <w:rPr>
+          <w:rStyle w:val="VerbatimChar"/>
+        </w:rPr>
+        <w:t xml:space="preserve">tabulapdf</w:t>
+      </w:r>
+      <w:r>
+        <w:t xml:space="preserve"> </w:t>
+      </w:r>
+      <w:r>
+        <w:t xml:space="preserve">package automatically detects and extracts tables from PDFs, converting them into R data frames without human intervention.</w:t>
+      </w:r>
+      <w:r>
+        <w:t xml:space="preserve"> </w:t>
+      </w:r>
+      <w:r>
+        <w:t xml:space="preserve">In the SWIID project, this automation proved particularly valuable for processing observations that could not be obtained through APIs or downloadable spreadsheets.</w:t>
+      </w:r>
+      <w:r>
+        <w:t xml:space="preserve"> </w:t>
+      </w:r>
+      <w:r>
+        <w:t xml:space="preserve">Beyond reducing initial data entry errors, this automation facilitates updates: when a source publishes revised statistics, rerunning the script incorporates the changes instantly without re-transcription.</w:t>
+      </w:r>
+    </w:p>
+    <w:p>
+      <w:pPr>
+        <w:pStyle w:val="BodyText"/>
+      </w:pPr>
+      <w:r>
+        <w:t xml:space="preserve">Third,</w:t>
+      </w:r>
+      <w:r>
+        <w:t xml:space="preserve"> </w:t>
+      </w:r>
+      <w:r>
+        <w:rPr>
+          <w:rStyle w:val="VerbatimChar"/>
+        </w:rPr>
+        <w:t xml:space="preserve">janitor</w:t>
+      </w:r>
+      <w:r>
+        <w:t xml:space="preserve"> </w:t>
+      </w:r>
+      <w:r>
+        <w:t xml:space="preserve">(</w:t>
+      </w:r>
+      <w:hyperlink w:anchor="ref-FirkeEtAl2024">
+        <w:r>
+          <w:rPr>
+            <w:rStyle w:val="Hyperlink"/>
+          </w:rPr>
+          <w:t xml:space="preserve">Firke et al. 2024</w:t>
+        </w:r>
+      </w:hyperlink>
+      <w:r>
+        <w:t xml:space="preserve">)</w:t>
+      </w:r>
+      <w:r>
+        <w:t xml:space="preserve"> </w:t>
+      </w:r>
+      <w:r>
+        <w:t xml:space="preserve">provides essential functions for cleaning and standardizing data that arrives in inconsistent formats from multiple sources.</w:t>
+      </w:r>
+      <w:r>
+        <w:t xml:space="preserve"> </w:t>
+      </w:r>
+      <w:r>
+        <w:t xml:space="preserve">Researchers conducting data harmonization typically confront problematic column names from multi-source survey data—names with spaces, special characters, mixed capitalization, and duplicate labels that cause downstream processing failures.</w:t>
+      </w:r>
+      <w:r>
+        <w:t xml:space="preserve"> </w:t>
+      </w:r>
+      <w:r>
+        <w:t xml:space="preserve">The</w:t>
+      </w:r>
+      <w:r>
+        <w:t xml:space="preserve"> </w:t>
+      </w:r>
+      <w:r>
+        <w:rPr>
+          <w:rStyle w:val="VerbatimChar"/>
+        </w:rPr>
+        <w:t xml:space="preserve">clean_names()</w:t>
+      </w:r>
+      <w:r>
+        <w:t xml:space="preserve"> </w:t>
+      </w:r>
+      <w:r>
+        <w:t xml:space="preserve">function converts column names to a consistent format (lowercase with underscores), handling special characters like accents, currency symbols, and punctuation that would otherwise require manual find-and-replace operations across potentially hundreds of variables.</w:t>
+      </w:r>
+      <w:r>
+        <w:t xml:space="preserve"> </w:t>
+      </w:r>
+      <w:r>
+        <w:t xml:space="preserve">In the DCPO workflow, this standardization is set immediately after loading raw survey files, ensuring that subsequent automation scripts reference variables consistently regardless of source-specific naming conventions.</w:t>
+      </w:r>
+    </w:p>
+    <w:p>
+      <w:pPr>
+        <w:pStyle w:val="BodyText"/>
+      </w:pPr>
+      <w:r>
+        <w:t xml:space="preserve">Fourth,</w:t>
+      </w:r>
+      <w:r>
+        <w:t xml:space="preserve"> </w:t>
+      </w:r>
+      <w:r>
+        <w:rPr>
+          <w:rStyle w:val="VerbatimChar"/>
+        </w:rPr>
+        <w:t xml:space="preserve">countrycode</w:t>
+      </w:r>
+      <w:r>
+        <w:t xml:space="preserve"> </w:t>
+      </w:r>
+      <w:r>
+        <w:t xml:space="preserve">(</w:t>
+      </w:r>
+      <w:hyperlink w:anchor="ref-Arel-BundockEtAl2025">
+        <w:r>
+          <w:rPr>
+            <w:rStyle w:val="Hyperlink"/>
+          </w:rPr>
+          <w:t xml:space="preserve">Arel-Bundock et al. 2025</w:t>
+        </w:r>
+      </w:hyperlink>
+      <w:r>
+        <w:t xml:space="preserve">)</w:t>
+      </w:r>
+      <w:r>
+        <w:t xml:space="preserve"> </w:t>
+      </w:r>
+      <w:r>
+        <w:t xml:space="preserve">solves a fundamental obstacle in comparative research: the proliferation of incompatible country identification schemes across data sources.</w:t>
+      </w:r>
+      <w:r>
+        <w:t xml:space="preserve"> </w:t>
+      </w:r>
+      <w:r>
+        <w:t xml:space="preserve">International organizations, national statistical agencies, and academic datasets variously identify countries using full names in different languages, two-letter ISO codes, three-letter ISO codes, numeric UN codes, World Bank API codes, and numerous other schemes—not to mention inconsistent handling of cases like</w:t>
+      </w:r>
+      <w:r>
+        <w:t xml:space="preserve"> </w:t>
+      </w:r>
+      <w:r>
+        <w:t xml:space="preserve">“Korea”</w:t>
+      </w:r>
+      <w:r>
+        <w:t xml:space="preserve"> </w:t>
+      </w:r>
+      <w:r>
+        <w:t xml:space="preserve">versus</w:t>
+      </w:r>
+      <w:r>
+        <w:t xml:space="preserve"> </w:t>
+      </w:r>
+      <w:r>
+        <w:t xml:space="preserve">“Republic of Korea”</w:t>
+      </w:r>
+      <w:r>
+        <w:t xml:space="preserve"> </w:t>
+      </w:r>
+      <w:r>
+        <w:t xml:space="preserve">or deprecated country names.</w:t>
+      </w:r>
+      <w:r>
+        <w:t xml:space="preserve"> </w:t>
+      </w:r>
+      <w:r>
+        <w:t xml:space="preserve">Manual conversion between these schemes invites errors: researchers might inadvertently mismatch similar names (e.g.,</w:t>
+      </w:r>
+      <w:r>
+        <w:t xml:space="preserve"> </w:t>
+      </w:r>
+      <w:r>
+        <w:t xml:space="preserve">“Congo”</w:t>
+      </w:r>
+      <w:r>
+        <w:t xml:space="preserve"> </w:t>
+      </w:r>
+      <w:r>
+        <w:t xml:space="preserve">versus</w:t>
+      </w:r>
+      <w:r>
+        <w:t xml:space="preserve"> </w:t>
+      </w:r>
+      <w:r>
+        <w:t xml:space="preserve">“Democratic Republic of Congo”</w:t>
+      </w:r>
+      <w:r>
+        <w:t xml:space="preserve">), introduce typos that fail silently, or apply inconsistent rules when country names change over time.</w:t>
+      </w:r>
+      <w:r>
+        <w:t xml:space="preserve"> </w:t>
+      </w:r>
+      <w:r>
+        <w:t xml:space="preserve">The countrycode package provides an easy-to-use, automated solution for this challenge, allowing researchers to transform any supported country identifier into any other with a single function call.</w:t>
+      </w:r>
+      <w:r>
+        <w:t xml:space="preserve"> </w:t>
+      </w:r>
+      <w:r>
+        <w:t xml:space="preserve">In the DCPO project, the package’s custom dictionary capability (via the</w:t>
+      </w:r>
+      <w:r>
+        <w:t xml:space="preserve"> </w:t>
+      </w:r>
+      <w:r>
+        <w:rPr>
+          <w:rStyle w:val="VerbatimChar"/>
+        </w:rPr>
+        <w:t xml:space="preserve">cc_dcpo</w:t>
+      </w:r>
+      <w:r>
+        <w:t xml:space="preserve"> </w:t>
+      </w:r>
+      <w:r>
+        <w:t xml:space="preserve">dataset) extends this standardization to handle survey-specific country labels and correct common encoding issues (e.g., converting</w:t>
+      </w:r>
+      <w:r>
+        <w:t xml:space="preserve"> </w:t>
+      </w:r>
+      <w:r>
+        <w:t xml:space="preserve">“Haití”</w:t>
+      </w:r>
+      <w:r>
+        <w:t xml:space="preserve"> </w:t>
+      </w:r>
+      <w:r>
+        <w:t xml:space="preserve">to</w:t>
+      </w:r>
+      <w:r>
+        <w:t xml:space="preserve"> </w:t>
+      </w:r>
+      <w:r>
+        <w:t xml:space="preserve">“Haiti”</w:t>
+      </w:r>
+      <w:r>
+        <w:t xml:space="preserve">).</w:t>
+      </w:r>
+      <w:r>
+        <w:t xml:space="preserve"> </w:t>
+      </w:r>
+      <w:r>
+        <w:t xml:space="preserve">This automation ensures that when merging datasets from multiple sources—a critical step where manual matching would require hundreds of individual decisions—countries are aligned correctly every time.</w:t>
+      </w:r>
+    </w:p>
+    <w:p>
+      <w:pPr>
+        <w:pStyle w:val="BodyText"/>
+      </w:pPr>
+      <w:r>
+        <w:t xml:space="preserve">Of course, different data harmonization tasks may face different data wrangling challenges beyond those addressed by the four packages discussed above.</w:t>
+      </w:r>
+      <w:r>
+        <w:t xml:space="preserve"> </w:t>
+      </w:r>
+      <w:r>
+        <w:t xml:space="preserve">Thanks to the R community’s growth in recent years, researchers can more easily find packages to help address their specific challenges.</w:t>
+      </w:r>
+      <w:r>
+        <w:t xml:space="preserve"> </w:t>
+      </w:r>
+      <w:r>
+        <w:t xml:space="preserve">To facilitate such searches, we provide the following tables generated by the</w:t>
       </w:r>
       <w:r>
         <w:t xml:space="preserve"> </w:t>
@@ -4204,43 +4636,43 @@
         <w:t xml:space="preserve"> </w:t>
       </w:r>
       <w:r>
-        <w:t xml:space="preserve">function with the keywords relating to data downloading, wrangling, and transforming.</w:t>
-      </w:r>
-      <w:r>
-        <w:t xml:space="preserve"> </w:t>
-      </w:r>
-      <w:r>
-        <w:t xml:space="preserve">The packages are ranked based on the</w:t>
-      </w:r>
-      <w:r>
-        <w:t xml:space="preserve"> </w:t>
-      </w:r>
-      <w:r>
-        <w:t xml:space="preserve">‘score’</w:t>
-      </w:r>
-      <w:r>
-        <w:t xml:space="preserve"> </w:t>
-      </w:r>
-      <w:r>
-        <w:t xml:space="preserve">metric that reflects both textual relevances with the keyword and package popularity in the last month.</w:t>
-      </w:r>
-      <w:r>
-        <w:t xml:space="preserve"> </w:t>
-      </w:r>
-      <w:r>
-        <w:t xml:space="preserve">Only the top twenty packages and only the maintainers’ names are shown.</w:t>
-      </w:r>
-      <w:r>
-        <w:t xml:space="preserve"> </w:t>
-      </w:r>
-      <w:r>
-        <w:t xml:space="preserve">We encourage readers to use the codes in this paper’s replication file to explore more useful packages.</w:t>
-      </w:r>
-      <w:r>
-        <w:t xml:space="preserve"> </w:t>
-      </w:r>
-      <w:r>
-        <w:t xml:space="preserve">We also recommend readers to refer to the</w:t>
+        <w:t xml:space="preserve">function with keywords relating to data entry, data cleaning, and data transformation.</w:t>
+      </w:r>
+      <w:r>
+        <w:t xml:space="preserve"> </w:t>
+      </w:r>
+      <w:r>
+        <w:t xml:space="preserve">The packages are ranked based on a</w:t>
+      </w:r>
+      <w:r>
+        <w:t xml:space="preserve"> </w:t>
+      </w:r>
+      <w:r>
+        <w:t xml:space="preserve">“score”</w:t>
+      </w:r>
+      <w:r>
+        <w:t xml:space="preserve"> </w:t>
+      </w:r>
+      <w:r>
+        <w:t xml:space="preserve">metric that reflects both textual relevance to the keyword and package popularity in the last month.</w:t>
+      </w:r>
+      <w:r>
+        <w:t xml:space="preserve"> </w:t>
+      </w:r>
+      <w:r>
+        <w:t xml:space="preserve">Only the top ten packages are shown, displaying package names, titles, and maintainer names.</w:t>
+      </w:r>
+      <w:r>
+        <w:t xml:space="preserve"> </w:t>
+      </w:r>
+      <w:r>
+        <w:t xml:space="preserve">We encourage readers to use the code in this paper’s replication file to explore additional useful packages.</w:t>
+      </w:r>
+      <w:r>
+        <w:t xml:space="preserve"> </w:t>
+      </w:r>
+      <w:r>
+        <w:t xml:space="preserve">We also recommend consulting the</w:t>
       </w:r>
       <w:r>
         <w:t xml:space="preserve"> </w:t>
@@ -4257,20 +4689,20 @@
         <w:t xml:space="preserve"> </w:t>
       </w:r>
       <w:r>
-        <w:t xml:space="preserve">page for more useful tools to achieve the first-order and second-order opening.</w:t>
+        <w:t xml:space="preserve">page for additional tools to achieve first-order and second-order opening.</w:t>
       </w:r>
     </w:p>
     <w:tbl>
       <w:tblPr>
         <w:tblStyle w:val="Table"/>
-        <w:tblW w:type="pct" w:w="4966"/>
+        <w:tblW w:type="pct" w:w="4964"/>
         <w:tblLayout w:type="fixed"/>
         <w:tblLook w:firstRow="1" w:lastRow="0" w:firstColumn="0" w:lastColumn="0" w:noHBand="0" w:noVBand="0" w:val="0020"/>
       </w:tblPr>
       <w:tblGrid>
-        <w:gridCol w:w="1435"/>
-        <w:gridCol w:w="4943"/>
-        <w:gridCol w:w="1488"/>
+        <w:gridCol w:w="1090"/>
+        <w:gridCol w:w="5337"/>
+        <w:gridCol w:w="1434"/>
       </w:tblGrid>
       <w:tr>
         <w:trPr>
@@ -4665,7 +5097,7 @@
         <w:t xml:space="preserve"> </w:t>
       </w:r>
       <w:r>
-        <w:t xml:space="preserve">+————————–+——————————————————————————————–+—————————+</w:t>
+        <w:t xml:space="preserve">+——————+——————————————————————————————–+————————+</w:t>
       </w:r>
       <w:r>
         <w:t xml:space="preserve"> </w:t>
@@ -4677,7 +5109,7 @@
         <w:t xml:space="preserve"> </w:t>
       </w:r>
       <w:r>
-        <w:t xml:space="preserve">+————————–+——————————————————————————————–+—————————+</w:t>
+        <w:t xml:space="preserve">+——————+——————————————————————————————–+————————+</w:t>
       </w:r>
       <w:r>
         <w:t xml:space="preserve"> </w:t>
@@ -4689,7 +5121,7 @@
         <w:t xml:space="preserve"> </w:t>
       </w:r>
       <w:r>
-        <w:t xml:space="preserve">+————————–+——————————————————————————————–+—————————+</w:t>
+        <w:t xml:space="preserve">+——————+——————————————————————————————–+————————+</w:t>
       </w:r>
       <w:r>
         <w:t xml:space="preserve"> </w:t>
@@ -4701,7 +5133,7 @@
         <w:t xml:space="preserve"> </w:t>
       </w:r>
       <w:r>
-        <w:t xml:space="preserve">+————————–+——————————————————————————————–+—————————+</w:t>
+        <w:t xml:space="preserve">+——————+——————————————————————————————–+————————+</w:t>
       </w:r>
       <w:r>
         <w:t xml:space="preserve"> </w:t>
@@ -4713,745 +5145,7 @@
         <w:t xml:space="preserve"> </w:t>
       </w:r>
       <w:r>
-        <w:t xml:space="preserve">+————————–+——————————————————————————————–+—————————+</w:t>
-      </w:r>
-      <w:r>
-        <w:t xml:space="preserve"> </w:t>
-      </w:r>
-      <w:r>
-        <w:t xml:space="preserve">| neonUtilities | Utilities for Working with NEON Data | Claire Lunch |</w:t>
-      </w:r>
-      <w:r>
-        <w:t xml:space="preserve"> </w:t>
-      </w:r>
-      <w:r>
-        <w:t xml:space="preserve">+————————–+——————————————————————————————–+—————————+</w:t>
-      </w:r>
-      <w:r>
-        <w:t xml:space="preserve"> </w:t>
-      </w:r>
-      <w:r>
-        <w:t xml:space="preserve">| piggyback | Managing Larger Data on a GitHub Repository | Carl Boettiger |</w:t>
-      </w:r>
-      <w:r>
-        <w:t xml:space="preserve"> </w:t>
-      </w:r>
-      <w:r>
-        <w:t xml:space="preserve">+————————–+——————————————————————————————–+—————————+</w:t>
-      </w:r>
-      <w:r>
-        <w:t xml:space="preserve"> </w:t>
-      </w:r>
-      <w:r>
-        <w:t xml:space="preserve">| nasapower | NASA POWER API Client | Adam H. Sparks |</w:t>
-      </w:r>
-      <w:r>
-        <w:t xml:space="preserve"> </w:t>
-      </w:r>
-      <w:r>
-        <w:t xml:space="preserve">+————————–+——————————————————————————————–+—————————+</w:t>
-      </w:r>
-      <w:r>
-        <w:t xml:space="preserve"> </w:t>
-      </w:r>
-      <w:r>
-        <w:t xml:space="preserve">| Quandl | API Wrapper for Quandl.com | Dave Dotson |</w:t>
-      </w:r>
-      <w:r>
-        <w:t xml:space="preserve"> </w:t>
-      </w:r>
-      <w:r>
-        <w:t xml:space="preserve">+————————–+——————————————————————————————–+—————————+</w:t>
-      </w:r>
-      <w:r>
-        <w:t xml:space="preserve"> </w:t>
-      </w:r>
-      <w:r>
-        <w:t xml:space="preserve">| zen4R | Interface to</w:t>
-      </w:r>
-      <w:r>
-        <w:t xml:space="preserve"> </w:t>
-      </w:r>
-      <w:r>
-        <w:t xml:space="preserve">‘Zenodo’</w:t>
-      </w:r>
-      <w:r>
-        <w:t xml:space="preserve"> </w:t>
-      </w:r>
-      <w:r>
-        <w:t xml:space="preserve">REST API | Emmanuel Blondel |</w:t>
-      </w:r>
-      <w:r>
-        <w:t xml:space="preserve"> </w:t>
-      </w:r>
-      <w:r>
-        <w:t xml:space="preserve">+————————–+——————————————————————————————–+—————————+</w:t>
-      </w:r>
-      <w:r>
-        <w:t xml:space="preserve"> </w:t>
-      </w:r>
-      <w:r>
-        <w:t xml:space="preserve">| rstudioapi | Safely Access the RStudio API | Kevin Ushey |</w:t>
-      </w:r>
-      <w:r>
-        <w:t xml:space="preserve"> </w:t>
-      </w:r>
-      <w:r>
-        <w:t xml:space="preserve">+————————–+——————————————————————————————–+—————————+</w:t>
-      </w:r>
-      <w:r>
-        <w:t xml:space="preserve"> </w:t>
-      </w:r>
-      <w:r>
-        <w:t xml:space="preserve">| rdhs | API Client and Dataset Management for the Demographic and Health</w:t>
-      </w:r>
-      <w:r>
-        <w:t xml:space="preserve"> </w:t>
-      </w:r>
-      <w:r>
-        <w:t xml:space="preserve">+————————–+——————————————————————————————–+—————————+</w:t>
-      </w:r>
-      <w:r>
-        <w:t xml:space="preserve"> </w:t>
-      </w:r>
-      <w:r>
-        <w:t xml:space="preserve">Survey (DHS) Data | OJ Watson |</w:t>
-      </w:r>
-      <w:r>
-        <w:t xml:space="preserve"> </w:t>
-      </w:r>
-      <w:r>
-        <w:t xml:space="preserve">+————————–+——————————————————————————————–+—————————+</w:t>
-      </w:r>
-      <w:r>
-        <w:t xml:space="preserve"> </w:t>
-      </w:r>
-      <w:r>
-        <w:t xml:space="preserve">| fishtree | Interface to the Fish Tree of Life API | Jonathan Chang |</w:t>
-      </w:r>
-      <w:r>
-        <w:t xml:space="preserve"> </w:t>
-      </w:r>
-      <w:r>
-        <w:t xml:space="preserve">+————————–+——————————————————————————————–+—————————+</w:t>
-      </w:r>
-      <w:r>
-        <w:t xml:space="preserve"> </w:t>
-      </w:r>
-      <w:r>
-        <w:t xml:space="preserve">| ridigbio | Interface to the iDigBio Data API | Jesse Bennett |</w:t>
-      </w:r>
-      <w:r>
-        <w:t xml:space="preserve"> </w:t>
-      </w:r>
-      <w:r>
-        <w:t xml:space="preserve">+————————–+——————————————————————————————–+—————————+</w:t>
-      </w:r>
-      <w:r>
-        <w:t xml:space="preserve"> </w:t>
-      </w:r>
-      <w:r>
-        <w:t xml:space="preserve">| tradestatistics | Open Trade Statistics API Wrapper and Utility Program | Mauricio Vargas |</w:t>
-      </w:r>
-      <w:r>
-        <w:t xml:space="preserve"> </w:t>
-      </w:r>
-      <w:r>
-        <w:t xml:space="preserve">+————————–+——————————————————————————————–+—————————+</w:t>
-      </w:r>
-      <w:r>
-        <w:t xml:space="preserve"> </w:t>
-      </w:r>
-      <w:r>
-        <w:t xml:space="preserve">| FlickrAPI | Access to Flickr API | Koki Ando |</w:t>
-      </w:r>
-      <w:r>
-        <w:t xml:space="preserve"> </w:t>
-      </w:r>
-      <w:r>
-        <w:t xml:space="preserve">+————————–+——————————————————————————————–+—————————+</w:t>
-      </w:r>
-      <w:r>
-        <w:t xml:space="preserve"> </w:t>
-      </w:r>
-      <w:r>
-        <w:t xml:space="preserve">| easycensus | Quickly Find, Extract, and Marginalize U.S. Census Tables | Cory McCartan |</w:t>
-      </w:r>
-      <w:r>
-        <w:t xml:space="preserve"> </w:t>
-      </w:r>
-      <w:r>
-        <w:t xml:space="preserve">+————————–+——————————————————————————————–+—————————+</w:t>
-      </w:r>
-      <w:r>
-        <w:t xml:space="preserve"> </w:t>
-      </w:r>
-      <w:r>
-        <w:t xml:space="preserve">| shutterstock | Access</w:t>
-      </w:r>
-      <w:r>
-        <w:t xml:space="preserve"> </w:t>
-      </w:r>
-      <w:r>
-        <w:t xml:space="preserve">‘Shutterstock’</w:t>
-      </w:r>
-      <w:r>
-        <w:t xml:space="preserve"> </w:t>
-      </w:r>
-      <w:r>
-        <w:t xml:space="preserve">REST API | Metin Yazici |</w:t>
-      </w:r>
-      <w:r>
-        <w:t xml:space="preserve"> </w:t>
-      </w:r>
-      <w:r>
-        <w:t xml:space="preserve">+————————–+——————————————————————————————–+—————————+</w:t>
-      </w:r>
-      <w:r>
-        <w:t xml:space="preserve"> </w:t>
-      </w:r>
-      <w:r>
-        <w:t xml:space="preserve">| wbstats | Programmatic Access to Data and Statistics from the World Bank</w:t>
-      </w:r>
-      <w:r>
-        <w:t xml:space="preserve"> </w:t>
-      </w:r>
-      <w:r>
-        <w:t xml:space="preserve">+————————–+——————————————————————————————–+—————————+</w:t>
-      </w:r>
-      <w:r>
-        <w:t xml:space="preserve"> </w:t>
-      </w:r>
-      <w:r>
-        <w:t xml:space="preserve">API | Mauricio Vargas Sepulveda |</w:t>
-      </w:r>
-      <w:r>
-        <w:t xml:space="preserve"> </w:t>
-      </w:r>
-      <w:r>
-        <w:t xml:space="preserve">+————————–+——————————————————————————————–+—————————+</w:t>
-      </w:r>
-      <w:r>
-        <w:t xml:space="preserve"> </w:t>
-      </w:r>
-      <w:r>
-        <w:t xml:space="preserve">| gwasrapidd |</w:t>
-      </w:r>
-      <w:r>
-        <w:t xml:space="preserve"> </w:t>
-      </w:r>
-      <w:r>
-        <w:t xml:space="preserve">‘REST’</w:t>
-      </w:r>
-      <w:r>
-        <w:t xml:space="preserve"> </w:t>
-      </w:r>
-      <w:r>
-        <w:t xml:space="preserve">‘API’</w:t>
-      </w:r>
-      <w:r>
-        <w:t xml:space="preserve"> </w:t>
-      </w:r>
-      <w:r>
-        <w:t xml:space="preserve">Client for the</w:t>
-      </w:r>
-      <w:r>
-        <w:t xml:space="preserve"> </w:t>
-      </w:r>
-      <w:r>
-        <w:t xml:space="preserve">‘NHGRI’</w:t>
-      </w:r>
-      <w:r>
-        <w:t xml:space="preserve">-</w:t>
-      </w:r>
-      <w:r>
-        <w:t xml:space="preserve">‘EBI’</w:t>
-      </w:r>
-      <w:r>
-        <w:t xml:space="preserve"> </w:t>
-      </w:r>
-      <w:r>
-        <w:t xml:space="preserve">‘GWAS’</w:t>
-      </w:r>
-      <w:r>
-        <w:t xml:space="preserve"> </w:t>
-      </w:r>
-      <w:r>
-        <w:t xml:space="preserve">Catalog | Ramiro Magno |</w:t>
-      </w:r>
-      <w:r>
-        <w:t xml:space="preserve"> </w:t>
-      </w:r>
-      <w:r>
-        <w:t xml:space="preserve">+————————–+——————————————————————————————–+—————————+</w:t>
-      </w:r>
-      <w:r>
-        <w:t xml:space="preserve"> </w:t>
-      </w:r>
-      <w:r>
-        <w:t xml:space="preserve">| ecos | Economic Statistics System of the Bank of Korea | Seokhoon Joo |</w:t>
-      </w:r>
-      <w:r>
-        <w:t xml:space="preserve"> </w:t>
-      </w:r>
-      <w:r>
-        <w:t xml:space="preserve">+————————–+——————————————————————————————–+—————————+</w:t>
-      </w:r>
-      <w:r>
-        <w:t xml:space="preserve"> </w:t>
-      </w:r>
-      <w:r>
-        <w:t xml:space="preserve">| rscopus | Scopus Database</w:t>
-      </w:r>
-      <w:r>
-        <w:t xml:space="preserve"> </w:t>
-      </w:r>
-      <w:r>
-        <w:t xml:space="preserve">‘API’</w:t>
-      </w:r>
-      <w:r>
-        <w:t xml:space="preserve"> </w:t>
-      </w:r>
-      <w:r>
-        <w:t xml:space="preserve">Interface | John Muschelli |</w:t>
-      </w:r>
-      <w:r>
-        <w:t xml:space="preserve"> </w:t>
-      </w:r>
-      <w:r>
-        <w:t xml:space="preserve">+————————–+——————————————————————————————–+—————————+</w:t>
-      </w:r>
-      <w:r>
-        <w:t xml:space="preserve"> </w:t>
-      </w:r>
-      <w:r>
-        <w:t xml:space="preserve">| riingo | An R Interface to the</w:t>
-      </w:r>
-      <w:r>
-        <w:t xml:space="preserve"> </w:t>
-      </w:r>
-      <w:r>
-        <w:t xml:space="preserve">‘Tiingo’</w:t>
-      </w:r>
-      <w:r>
-        <w:t xml:space="preserve"> </w:t>
-      </w:r>
-      <w:r>
-        <w:t xml:space="preserve">Stock Price API | Davis Vaughan |</w:t>
-      </w:r>
-      <w:r>
-        <w:t xml:space="preserve"> </w:t>
-      </w:r>
-      <w:r>
-        <w:t xml:space="preserve">+————————–+——————————————————————————————–+—————————+</w:t>
-      </w:r>
-      <w:r>
-        <w:t xml:space="preserve"> </w:t>
-      </w:r>
-      <w:r>
-        <w:t xml:space="preserve">| I14Y | Search and Get Data from the I14Y Interoperability Platform of</w:t>
-      </w:r>
-      <w:r>
-        <w:t xml:space="preserve"> </w:t>
-      </w:r>
-      <w:r>
-        <w:t xml:space="preserve">+————————–+——————————————————————————————–+—————————+</w:t>
-      </w:r>
-      <w:r>
-        <w:t xml:space="preserve"> </w:t>
-      </w:r>
-      <w:r>
-        <w:t xml:space="preserve">Switzerland | Felix Luginbuhl |</w:t>
-      </w:r>
-      <w:r>
-        <w:t xml:space="preserve"> </w:t>
-      </w:r>
-      <w:r>
-        <w:t xml:space="preserve">+————————–+——————————————————————————————–+—————————+</w:t>
-      </w:r>
-      <w:r>
-        <w:t xml:space="preserve"> </w:t>
-      </w:r>
-      <w:r>
-        <w:t xml:space="preserve">| jsonlite | A Simple and Robust JSON Parser and Generator for R | Jeroen Ooms |</w:t>
-      </w:r>
-      <w:r>
-        <w:t xml:space="preserve"> </w:t>
-      </w:r>
-      <w:r>
-        <w:t xml:space="preserve">+————————–+——————————————————————————————–+—————————+</w:t>
-      </w:r>
-      <w:r>
-        <w:t xml:space="preserve"> </w:t>
-      </w:r>
-      <w:r>
-        <w:t xml:space="preserve">| kaigiroku | Programmatic Access to the API for Japanese Diet Proceedings | Akitaka Matsuo |</w:t>
-      </w:r>
-      <w:r>
-        <w:t xml:space="preserve"> </w:t>
-      </w:r>
-      <w:r>
-        <w:t xml:space="preserve">+————————–+——————————————————————————————–+—————————+</w:t>
-      </w:r>
-      <w:r>
-        <w:t xml:space="preserve"> </w:t>
-      </w:r>
-      <w:r>
-        <w:t xml:space="preserve">| mgpStreamingSDK | Interact with the Maxar MGP Streaming API | Nathan Carr |</w:t>
-      </w:r>
-      <w:r>
-        <w:t xml:space="preserve"> </w:t>
-      </w:r>
-      <w:r>
-        <w:t xml:space="preserve">+————————–+——————————————————————————————–+—————————+</w:t>
-      </w:r>
-      <w:r>
-        <w:t xml:space="preserve"> </w:t>
-      </w:r>
-      <w:r>
-        <w:t xml:space="preserve">| GetLattesData | Reading Bibliometric Data from Lattes Platform | Marcelo Perlin |</w:t>
-      </w:r>
-      <w:r>
-        <w:t xml:space="preserve"> </w:t>
-      </w:r>
-      <w:r>
-        <w:t xml:space="preserve">+————————–+——————————————————————————————–+—————————+</w:t>
-      </w:r>
-      <w:r>
-        <w:t xml:space="preserve"> </w:t>
-      </w:r>
-      <w:r>
-        <w:t xml:space="preserve">| worldbank | Client for World Banks’s</w:t>
-      </w:r>
-      <w:r>
-        <w:t xml:space="preserve"> </w:t>
-      </w:r>
-      <w:r>
-        <w:t xml:space="preserve">‘Indicators’</w:t>
-      </w:r>
-      <w:r>
-        <w:t xml:space="preserve"> </w:t>
-      </w:r>
-      <w:r>
-        <w:t xml:space="preserve">and</w:t>
-      </w:r>
-      <w:r>
-        <w:t xml:space="preserve"> </w:t>
-      </w:r>
-      <w:r>
-        <w:t xml:space="preserve">‘Poverty and</w:t>
-      </w:r>
-      <w:r>
-        <w:t xml:space="preserve"> </w:t>
-      </w:r>
-      <w:r>
-        <w:t xml:space="preserve">+————————–+——————————————————————————————–+—————————+</w:t>
-      </w:r>
-      <w:r>
-        <w:t xml:space="preserve"> </w:t>
-      </w:r>
-      <w:r>
-        <w:t xml:space="preserve">Inequality Platform (PIP)’</w:t>
-      </w:r>
-      <w:r>
-        <w:t xml:space="preserve"> </w:t>
-      </w:r>
-      <w:r>
-        <w:t xml:space="preserve">APIs | Maximilian Mücke |</w:t>
-      </w:r>
-      <w:r>
-        <w:t xml:space="preserve"> </w:t>
-      </w:r>
-      <w:r>
-        <w:t xml:space="preserve">+————————–+——————————————————————————————–+—————————+</w:t>
-      </w:r>
-      <w:r>
-        <w:t xml:space="preserve"> </w:t>
-      </w:r>
-      <w:r>
-        <w:t xml:space="preserve">| BFS | Get Data from the Swiss Federal Statistical Office | Felix Luginbuhl |</w:t>
-      </w:r>
-      <w:r>
-        <w:t xml:space="preserve"> </w:t>
-      </w:r>
-      <w:r>
-        <w:t xml:space="preserve">+————————–+——————————————————————————————–+—————————+</w:t>
-      </w:r>
-      <w:r>
-        <w:t xml:space="preserve"> </w:t>
-      </w:r>
-      <w:r>
-        <w:t xml:space="preserve">| rinat | Access</w:t>
-      </w:r>
-      <w:r>
-        <w:t xml:space="preserve"> </w:t>
-      </w:r>
-      <w:r>
-        <w:t xml:space="preserve">‘iNaturalist’</w:t>
-      </w:r>
-      <w:r>
-        <w:t xml:space="preserve"> </w:t>
-      </w:r>
-      <w:r>
-        <w:t xml:space="preserve">Data Through APIs | Stéphane Guillou |</w:t>
-      </w:r>
-      <w:r>
-        <w:t xml:space="preserve"> </w:t>
-      </w:r>
-      <w:r>
-        <w:t xml:space="preserve">+————————–+——————————————————————————————–+—————————+</w:t>
-      </w:r>
-      <w:r>
-        <w:t xml:space="preserve"> </w:t>
-      </w:r>
-      <w:r>
-        <w:t xml:space="preserve">| yfinancer |</w:t>
-      </w:r>
-      <w:r>
-        <w:t xml:space="preserve"> </w:t>
-      </w:r>
-      <w:r>
-        <w:t xml:space="preserve">‘Yahoo Finance’</w:t>
-      </w:r>
-      <w:r>
-        <w:t xml:space="preserve"> </w:t>
-      </w:r>
-      <w:r>
-        <w:t xml:space="preserve">API Wrapper | Giovanni Colitti |</w:t>
-      </w:r>
-      <w:r>
-        <w:t xml:space="preserve"> </w:t>
-      </w:r>
-      <w:r>
-        <w:t xml:space="preserve">+————————–+——————————————————————————————–+—————————+</w:t>
-      </w:r>
-      <w:r>
-        <w:t xml:space="preserve"> </w:t>
-      </w:r>
-      <w:r>
-        <w:t xml:space="preserve">| opendotaR | Interface for OpenDota API | Kari Gunnarsson |</w:t>
-      </w:r>
-      <w:r>
-        <w:t xml:space="preserve"> </w:t>
-      </w:r>
-      <w:r>
-        <w:t xml:space="preserve">+————————–+——————————————————————————————–+—————————+</w:t>
-      </w:r>
-      <w:r>
-        <w:t xml:space="preserve"> </w:t>
-      </w:r>
-      <w:r>
-        <w:t xml:space="preserve">| PurpleAir | Query the</w:t>
-      </w:r>
-      <w:r>
-        <w:t xml:space="preserve"> </w:t>
-      </w:r>
-      <w:r>
-        <w:t xml:space="preserve">‘PurpleAir’</w:t>
-      </w:r>
-      <w:r>
-        <w:t xml:space="preserve"> </w:t>
-      </w:r>
-      <w:r>
-        <w:t xml:space="preserve">Application Programming Interface | Cole Brokamp |</w:t>
-      </w:r>
-      <w:r>
-        <w:t xml:space="preserve"> </w:t>
-      </w:r>
-      <w:r>
-        <w:t xml:space="preserve">+————————–+——————————————————————————————–+—————————+</w:t>
-      </w:r>
-      <w:r>
-        <w:t xml:space="preserve"> </w:t>
-      </w:r>
-      <w:r>
-        <w:t xml:space="preserve">| Visualize.CRAN.Downloads | Visualize Downloads from</w:t>
-      </w:r>
-      <w:r>
-        <w:t xml:space="preserve"> </w:t>
-      </w:r>
-      <w:r>
-        <w:t xml:space="preserve">‘CRAN’</w:t>
-      </w:r>
-      <w:r>
-        <w:t xml:space="preserve"> </w:t>
-      </w:r>
-      <w:r>
-        <w:t xml:space="preserve">Packages | Marcelo Ponce |</w:t>
-      </w:r>
-      <w:r>
-        <w:t xml:space="preserve"> </w:t>
-      </w:r>
-      <w:r>
-        <w:t xml:space="preserve">+————————–+——————————————————————————————–+—————————+</w:t>
-      </w:r>
-      <w:r>
-        <w:t xml:space="preserve"> </w:t>
-      </w:r>
-      <w:r>
-        <w:t xml:space="preserve">| PurpleAirAPI | Historical Data Retrieval from</w:t>
-      </w:r>
-      <w:r>
-        <w:t xml:space="preserve"> </w:t>
-      </w:r>
-      <w:r>
-        <w:t xml:space="preserve">‘PurpleAir’</w:t>
-      </w:r>
-      <w:r>
-        <w:t xml:space="preserve"> </w:t>
-      </w:r>
-      <w:r>
-        <w:t xml:space="preserve">Sensors via API | Heba Abdelrazzak |</w:t>
-      </w:r>
-      <w:r>
-        <w:t xml:space="preserve"> </w:t>
-      </w:r>
-      <w:r>
-        <w:t xml:space="preserve">+————————–+——————————————————————————————–+—————————+</w:t>
-      </w:r>
-      <w:r>
-        <w:t xml:space="preserve"> </w:t>
-      </w:r>
-      <w:r>
-        <w:t xml:space="preserve">| trud | Query the</w:t>
-      </w:r>
-      <w:r>
-        <w:t xml:space="preserve"> </w:t>
-      </w:r>
-      <w:r>
-        <w:t xml:space="preserve">‘NHS TRUD API’</w:t>
-      </w:r>
-      <w:r>
-        <w:t xml:space="preserve"> </w:t>
-      </w:r>
-      <w:r>
-        <w:t xml:space="preserve">| Alasdair Warwick |</w:t>
-      </w:r>
-      <w:r>
-        <w:t xml:space="preserve"> </w:t>
-      </w:r>
-      <w:r>
-        <w:t xml:space="preserve">+————————–+——————————————————————————————–+—————————+</w:t>
-      </w:r>
-      <w:r>
-        <w:t xml:space="preserve"> </w:t>
-      </w:r>
-      <w:r>
-        <w:t xml:space="preserve">| pacu | Precision Agriculture Computational Utilities | dos Santos Caio |</w:t>
-      </w:r>
-      <w:r>
-        <w:t xml:space="preserve"> </w:t>
-      </w:r>
-      <w:r>
-        <w:t xml:space="preserve">+————————–+——————————————————————————————–+—————————+</w:t>
-      </w:r>
-      <w:r>
-        <w:t xml:space="preserve"> </w:t>
-      </w:r>
-      <w:r>
-        <w:t xml:space="preserve">| cbsodataR | Statistics Netherlands (CBS) Open Data API Client | Edwin de Jonge |</w:t>
-      </w:r>
-      <w:r>
-        <w:t xml:space="preserve"> </w:t>
-      </w:r>
-      <w:r>
-        <w:t xml:space="preserve">+————————–+——————————————————————————————–+—————————+</w:t>
-      </w:r>
-      <w:r>
-        <w:t xml:space="preserve"> </w:t>
-      </w:r>
-      <w:r>
-        <w:t xml:space="preserve">| MetaculR | Analyze Metaculus Predictions and Questions | Joseph de la Torre Dwyer |</w:t>
-      </w:r>
-      <w:r>
-        <w:t xml:space="preserve"> </w:t>
-      </w:r>
-      <w:r>
-        <w:t xml:space="preserve">+————————–+——————————————————————————————–+—————————+</w:t>
-      </w:r>
-      <w:r>
-        <w:t xml:space="preserve"> </w:t>
-      </w:r>
-      <w:r>
-        <w:t xml:space="preserve">| kosis | Korean Statistical Information Service (KOSIS) | Seokhoon Joo |</w:t>
-      </w:r>
-      <w:r>
-        <w:t xml:space="preserve"> </w:t>
-      </w:r>
-      <w:r>
-        <w:t xml:space="preserve">+————————–+——————————————————————————————–+—————————+</w:t>
-      </w:r>
-      <w:r>
-        <w:t xml:space="preserve"> </w:t>
-      </w:r>
-      <w:r>
-        <w:t xml:space="preserve">| trelloR | Access the Trello API | Jakub Chromec |</w:t>
-      </w:r>
-      <w:r>
-        <w:t xml:space="preserve"> </w:t>
-      </w:r>
-      <w:r>
-        <w:t xml:space="preserve">+————————–+——————————————————————————————–+—————————+</w:t>
-      </w:r>
-      <w:r>
-        <w:t xml:space="preserve"> </w:t>
-      </w:r>
-      <w:r>
-        <w:t xml:space="preserve">| rscorecard | A Method to Download Department of Education College Scorecard</w:t>
-      </w:r>
-      <w:r>
-        <w:t xml:space="preserve"> </w:t>
-      </w:r>
-      <w:r>
-        <w:t xml:space="preserve">+————————–+——————————————————————————————–+—————————+</w:t>
-      </w:r>
-      <w:r>
-        <w:t xml:space="preserve"> </w:t>
-      </w:r>
-      <w:r>
-        <w:t xml:space="preserve">Data | Benjamin Skinner |</w:t>
-      </w:r>
-      <w:r>
-        <w:t xml:space="preserve"> </w:t>
-      </w:r>
-      <w:r>
-        <w:t xml:space="preserve">+————————–+——————————————————————————————–+—————————+</w:t>
-      </w:r>
-      <w:r>
-        <w:t xml:space="preserve"> </w:t>
-      </w:r>
-      <w:r>
-        <w:t xml:space="preserve">| inegiR | Integrate INEGI’s (Mexican Stats Office) API with R | Eduardo Flores |</w:t>
-      </w:r>
-      <w:r>
-        <w:t xml:space="preserve"> </w:t>
-      </w:r>
-      <w:r>
-        <w:t xml:space="preserve">+————————–+——————————————————————————————–+—————————+</w:t>
-      </w:r>
-      <w:r>
-        <w:t xml:space="preserve"> </w:t>
-      </w:r>
-      <w:r>
-        <w:t xml:space="preserve">| naptanr | Call the</w:t>
-      </w:r>
-      <w:r>
-        <w:t xml:space="preserve"> </w:t>
-      </w:r>
-      <w:r>
-        <w:t xml:space="preserve">‘NaPTAN’</w:t>
-      </w:r>
-      <w:r>
-        <w:t xml:space="preserve"> </w:t>
-      </w:r>
-      <w:r>
-        <w:t xml:space="preserve">API Through R | Francesca Bryden |</w:t>
-      </w:r>
-      <w:r>
-        <w:t xml:space="preserve"> </w:t>
-      </w:r>
-      <w:r>
-        <w:t xml:space="preserve">+————————–+——————————————————————————————–+—————————+</w:t>
+        <w:t xml:space="preserve">+——————+——————————————————————————————–+————————+</w:t>
       </w:r>
     </w:p>
     <w:p>
@@ -5459,7 +5153,7 @@
         <w:pStyle w:val="BodyText"/>
       </w:pPr>
       <w:r>
-        <w:t xml:space="preserve">Table: Example packages for downloading data with API</w:t>
+        <w:t xml:space="preserve">Table: Example packages for downloading data</w:t>
       </w:r>
     </w:p>
     <w:p>
@@ -5470,14 +5164,14 @@
     <w:tbl>
       <w:tblPr>
         <w:tblStyle w:val="Table"/>
-        <w:tblW w:type="pct" w:w="4962"/>
+        <w:tblW w:type="pct" w:w="4956"/>
         <w:tblLayout w:type="fixed"/>
         <w:tblLook w:firstRow="1" w:lastRow="0" w:firstColumn="0" w:lastColumn="0" w:noHBand="0" w:noVBand="0" w:val="0020"/>
       </w:tblPr>
       <w:tblGrid>
-        <w:gridCol w:w="1035"/>
-        <w:gridCol w:w="5300"/>
-        <w:gridCol w:w="1523"/>
+        <w:gridCol w:w="1191"/>
+        <w:gridCol w:w="4976"/>
+        <w:gridCol w:w="1682"/>
       </w:tblGrid>
       <w:tr>
         <w:trPr>
@@ -5590,7 +5284,7 @@
         <w:t xml:space="preserve"> </w:t>
       </w:r>
       <w:r>
-        <w:t xml:space="preserve">+—————-+————————————————————————————–+————————+</w:t>
+        <w:t xml:space="preserve">+—————-+———————————————————————-+———————–+</w:t>
       </w:r>
       <w:r>
         <w:t xml:space="preserve"> </w:t>
@@ -5602,7 +5296,7 @@
         <w:t xml:space="preserve"> </w:t>
       </w:r>
       <w:r>
-        <w:t xml:space="preserve">+—————-+————————————————————————————–+————————+</w:t>
+        <w:t xml:space="preserve">+—————-+———————————————————————-+———————–+</w:t>
       </w:r>
       <w:r>
         <w:t xml:space="preserve"> </w:t>
@@ -5614,7 +5308,7 @@
         <w:t xml:space="preserve"> </w:t>
       </w:r>
       <w:r>
-        <w:t xml:space="preserve">+—————-+————————————————————————————–+————————+</w:t>
+        <w:t xml:space="preserve">+—————-+———————————————————————-+———————–+</w:t>
       </w:r>
       <w:r>
         <w:t xml:space="preserve"> </w:t>
@@ -5626,7 +5320,7 @@
         <w:t xml:space="preserve"> </w:t>
       </w:r>
       <w:r>
-        <w:t xml:space="preserve">+—————-+————————————————————————————–+————————+</w:t>
+        <w:t xml:space="preserve">+—————-+———————————————————————-+———————–+</w:t>
       </w:r>
       <w:r>
         <w:t xml:space="preserve"> </w:t>
@@ -5638,7 +5332,7 @@
         <w:t xml:space="preserve"> </w:t>
       </w:r>
       <w:r>
-        <w:t xml:space="preserve">+—————-+————————————————————————————–+————————+</w:t>
+        <w:t xml:space="preserve">+—————-+———————————————————————-+———————–+</w:t>
       </w:r>
       <w:r>
         <w:t xml:space="preserve"> </w:t>
@@ -5650,7 +5344,7 @@
         <w:t xml:space="preserve"> </w:t>
       </w:r>
       <w:r>
-        <w:t xml:space="preserve">+—————-+————————————————————————————–+————————+</w:t>
+        <w:t xml:space="preserve">+—————-+———————————————————————-+———————–+</w:t>
       </w:r>
       <w:r>
         <w:t xml:space="preserve"> </w:t>
@@ -5662,7 +5356,7 @@
         <w:t xml:space="preserve"> </w:t>
       </w:r>
       <w:r>
-        <w:t xml:space="preserve">+—————-+————————————————————————————–+————————+</w:t>
+        <w:t xml:space="preserve">+—————-+———————————————————————-+———————–+</w:t>
       </w:r>
       <w:r>
         <w:t xml:space="preserve"> </w:t>
@@ -5674,7 +5368,7 @@
         <w:t xml:space="preserve"> </w:t>
       </w:r>
       <w:r>
-        <w:t xml:space="preserve">+—————-+————————————————————————————–+————————+</w:t>
+        <w:t xml:space="preserve">+—————-+———————————————————————-+———————–+</w:t>
       </w:r>
       <w:r>
         <w:t xml:space="preserve"> </w:t>
@@ -5686,667 +5380,7 @@
         <w:t xml:space="preserve"> </w:t>
       </w:r>
       <w:r>
-        <w:t xml:space="preserve">+—————-+————————————————————————————–+————————+</w:t>
-      </w:r>
-      <w:r>
-        <w:t xml:space="preserve"> </w:t>
-      </w:r>
-      <w:r>
-        <w:t xml:space="preserve">| webtrackR | Preprocessing and Analyzing Web Tracking Data | David Schoch |</w:t>
-      </w:r>
-      <w:r>
-        <w:t xml:space="preserve"> </w:t>
-      </w:r>
-      <w:r>
-        <w:t xml:space="preserve">+—————-+————————————————————————————–+————————+</w:t>
-      </w:r>
-      <w:r>
-        <w:t xml:space="preserve"> </w:t>
-      </w:r>
-      <w:r>
-        <w:t xml:space="preserve">| tsrobprep | Robust Preprocessing of Time Series Data | Michał Narajewski |</w:t>
-      </w:r>
-      <w:r>
-        <w:t xml:space="preserve"> </w:t>
-      </w:r>
-      <w:r>
-        <w:t xml:space="preserve">+—————-+————————————————————————————–+————————+</w:t>
-      </w:r>
-      <w:r>
-        <w:t xml:space="preserve"> </w:t>
-      </w:r>
-      <w:r>
-        <w:t xml:space="preserve">| VWPre | Tools for Preprocessing Visual World Data | Vincent Porretta |</w:t>
-      </w:r>
-      <w:r>
-        <w:t xml:space="preserve"> </w:t>
-      </w:r>
-      <w:r>
-        <w:t xml:space="preserve">+—————-+————————————————————————————–+————————+</w:t>
-      </w:r>
-      <w:r>
-        <w:t xml:space="preserve"> </w:t>
-      </w:r>
-      <w:r>
-        <w:t xml:space="preserve">| binst | Data Preprocessing, Binning for Classification and Regression | Chapman Siu |</w:t>
-      </w:r>
-      <w:r>
-        <w:t xml:space="preserve"> </w:t>
-      </w:r>
-      <w:r>
-        <w:t xml:space="preserve">+—————-+————————————————————————————–+————————+</w:t>
-      </w:r>
-      <w:r>
-        <w:t xml:space="preserve"> </w:t>
-      </w:r>
-      <w:r>
-        <w:t xml:space="preserve">| PreProcessing | Various Preprocessing Transformations of Numeric Data Matrices | Swamiji Pravedson |</w:t>
-      </w:r>
-      <w:r>
-        <w:t xml:space="preserve"> </w:t>
-      </w:r>
-      <w:r>
-        <w:t xml:space="preserve">+—————-+————————————————————————————–+————————+</w:t>
-      </w:r>
-      <w:r>
-        <w:t xml:space="preserve"> </w:t>
-      </w:r>
-      <w:r>
-        <w:t xml:space="preserve">| esmtools | Preprocessing Experience Sampling Method (ESM) Data | Jordan Revol |</w:t>
-      </w:r>
-      <w:r>
-        <w:t xml:space="preserve"> </w:t>
-      </w:r>
-      <w:r>
-        <w:t xml:space="preserve">+—————-+————————————————————————————–+————————+</w:t>
-      </w:r>
-      <w:r>
-        <w:t xml:space="preserve"> </w:t>
-      </w:r>
-      <w:r>
-        <w:t xml:space="preserve">| RobLoxBioC | Infinitesimally Robust Estimators for Preprocessing -Omics Data | Matthias Kohl |</w:t>
-      </w:r>
-      <w:r>
-        <w:t xml:space="preserve"> </w:t>
-      </w:r>
-      <w:r>
-        <w:t xml:space="preserve">+—————-+————————————————————————————–+————————+</w:t>
-      </w:r>
-      <w:r>
-        <w:t xml:space="preserve"> </w:t>
-      </w:r>
-      <w:r>
-        <w:t xml:space="preserve">| shinyrecipes | Gadget to Use the Data Preprocessing</w:t>
-      </w:r>
-      <w:r>
-        <w:t xml:space="preserve"> </w:t>
-      </w:r>
-      <w:r>
-        <w:t xml:space="preserve">‘recipes’</w:t>
-      </w:r>
-      <w:r>
-        <w:t xml:space="preserve"> </w:t>
-      </w:r>
-      <w:r>
-        <w:t xml:space="preserve">Package</w:t>
-      </w:r>
-      <w:r>
-        <w:t xml:space="preserve"> </w:t>
-      </w:r>
-      <w:r>
-        <w:t xml:space="preserve">+—————-+————————————————————————————–+————————+</w:t>
-      </w:r>
-      <w:r>
-        <w:t xml:space="preserve"> </w:t>
-      </w:r>
-      <w:r>
-        <w:t xml:space="preserve">Interactively | Alberto Almuiña |</w:t>
-      </w:r>
-      <w:r>
-        <w:t xml:space="preserve"> </w:t>
-      </w:r>
-      <w:r>
-        <w:t xml:space="preserve">+—————-+————————————————————————————–+————————+</w:t>
-      </w:r>
-      <w:r>
-        <w:t xml:space="preserve"> </w:t>
-      </w:r>
-      <w:r>
-        <w:t xml:space="preserve">| RGCxGC | Preprocessing and Multivariate Analysis of Bidimensional Gas</w:t>
-      </w:r>
-      <w:r>
-        <w:t xml:space="preserve"> </w:t>
-      </w:r>
-      <w:r>
-        <w:t xml:space="preserve">+—————-+————————————————————————————–+————————+</w:t>
-      </w:r>
-      <w:r>
-        <w:t xml:space="preserve"> </w:t>
-      </w:r>
-      <w:r>
-        <w:t xml:space="preserve">Chromatography Data | Cristian Quiroz-Moreno |</w:t>
-      </w:r>
-      <w:r>
-        <w:t xml:space="preserve"> </w:t>
-      </w:r>
-      <w:r>
-        <w:t xml:space="preserve">+—————-+————————————————————————————–+————————+</w:t>
-      </w:r>
-      <w:r>
-        <w:t xml:space="preserve"> </w:t>
-      </w:r>
-      <w:r>
-        <w:t xml:space="preserve">| cobalt | Covariate Balance Tables and Plots | Noah Greifer |</w:t>
-      </w:r>
-      <w:r>
-        <w:t xml:space="preserve"> </w:t>
-      </w:r>
-      <w:r>
-        <w:t xml:space="preserve">+—————-+————————————————————————————–+————————+</w:t>
-      </w:r>
-      <w:r>
-        <w:t xml:space="preserve"> </w:t>
-      </w:r>
-      <w:r>
-        <w:t xml:space="preserve">| EEM | Read and Preprocess Fluorescence Excitation-Emission Matrix</w:t>
-      </w:r>
-      <w:r>
-        <w:t xml:space="preserve"> </w:t>
-      </w:r>
-      <w:r>
-        <w:t xml:space="preserve">+—————-+————————————————————————————–+————————+</w:t>
-      </w:r>
-      <w:r>
-        <w:t xml:space="preserve"> </w:t>
-      </w:r>
-      <w:r>
-        <w:t xml:space="preserve">(EEM) Data | Vipavee Trivittayasil |</w:t>
-      </w:r>
-      <w:r>
-        <w:t xml:space="preserve"> </w:t>
-      </w:r>
-      <w:r>
-        <w:t xml:space="preserve">+—————-+————————————————————————————–+————————+</w:t>
-      </w:r>
-      <w:r>
-        <w:t xml:space="preserve"> </w:t>
-      </w:r>
-      <w:r>
-        <w:t xml:space="preserve">| clickR | Semi-Automatic Preprocessing of Messy Data with Change Tracking</w:t>
-      </w:r>
-      <w:r>
-        <w:t xml:space="preserve"> </w:t>
-      </w:r>
-      <w:r>
-        <w:t xml:space="preserve">+—————-+————————————————————————————–+————————+</w:t>
-      </w:r>
-      <w:r>
-        <w:t xml:space="preserve"> </w:t>
-      </w:r>
-      <w:r>
-        <w:t xml:space="preserve">for Dataset Cleaning | David Hervas Marin |</w:t>
-      </w:r>
-      <w:r>
-        <w:t xml:space="preserve"> </w:t>
-      </w:r>
-      <w:r>
-        <w:t xml:space="preserve">+—————-+————————————————————————————–+————————+</w:t>
-      </w:r>
-      <w:r>
-        <w:t xml:space="preserve"> </w:t>
-      </w:r>
-      <w:r>
-        <w:t xml:space="preserve">| SerolyzeR | Reading, Quality Control and Preprocessing of MBA (Multiplex</w:t>
-      </w:r>
-      <w:r>
-        <w:t xml:space="preserve"> </w:t>
-      </w:r>
-      <w:r>
-        <w:t xml:space="preserve">+—————-+————————————————————————————–+————————+</w:t>
-      </w:r>
-      <w:r>
-        <w:t xml:space="preserve"> </w:t>
-      </w:r>
-      <w:r>
-        <w:t xml:space="preserve">Bead Assay) Data | Jakub Grzywaczewski |</w:t>
-      </w:r>
-      <w:r>
-        <w:t xml:space="preserve"> </w:t>
-      </w:r>
-      <w:r>
-        <w:t xml:space="preserve">+—————-+————————————————————————————–+————————+</w:t>
-      </w:r>
-      <w:r>
-        <w:t xml:space="preserve"> </w:t>
-      </w:r>
-      <w:r>
-        <w:t xml:space="preserve">| PvSTATEM | Reading, Quality Control and Preprocessing of MBA (Multiplex</w:t>
-      </w:r>
-      <w:r>
-        <w:t xml:space="preserve"> </w:t>
-      </w:r>
-      <w:r>
-        <w:t xml:space="preserve">+—————-+————————————————————————————–+————————+</w:t>
-      </w:r>
-      <w:r>
-        <w:t xml:space="preserve"> </w:t>
-      </w:r>
-      <w:r>
-        <w:t xml:space="preserve">Bead Assay) Data | Tymoteusz Kwiecinski |</w:t>
-      </w:r>
-      <w:r>
-        <w:t xml:space="preserve"> </w:t>
-      </w:r>
-      <w:r>
-        <w:t xml:space="preserve">+—————-+————————————————————————————–+————————+</w:t>
-      </w:r>
-      <w:r>
-        <w:t xml:space="preserve"> </w:t>
-      </w:r>
-      <w:r>
-        <w:t xml:space="preserve">| huge | High-Dimensional Undirected Graph Estimation | Haoming Jiang |</w:t>
-      </w:r>
-      <w:r>
-        <w:t xml:space="preserve"> </w:t>
-      </w:r>
-      <w:r>
-        <w:t xml:space="preserve">+—————-+————————————————————————————–+————————+</w:t>
-      </w:r>
-      <w:r>
-        <w:t xml:space="preserve"> </w:t>
-      </w:r>
-      <w:r>
-        <w:t xml:space="preserve">| klaR | Classification and Visualization | Uwe Ligges |</w:t>
-      </w:r>
-      <w:r>
-        <w:t xml:space="preserve"> </w:t>
-      </w:r>
-      <w:r>
-        <w:t xml:space="preserve">+—————-+————————————————————————————–+————————+</w:t>
-      </w:r>
-      <w:r>
-        <w:t xml:space="preserve"> </w:t>
-      </w:r>
-      <w:r>
-        <w:t xml:space="preserve">| datawizard | Easy Data Wrangling and Statistical Transformations | Etienne Bacher |</w:t>
-      </w:r>
-      <w:r>
-        <w:t xml:space="preserve"> </w:t>
-      </w:r>
-      <w:r>
-        <w:t xml:space="preserve">+—————-+————————————————————————————–+————————+</w:t>
-      </w:r>
-      <w:r>
-        <w:t xml:space="preserve"> </w:t>
-      </w:r>
-      <w:r>
-        <w:t xml:space="preserve">| dplyr | A Grammar of Data Manipulation | Hadley Wickham |</w:t>
-      </w:r>
-      <w:r>
-        <w:t xml:space="preserve"> </w:t>
-      </w:r>
-      <w:r>
-        <w:t xml:space="preserve">+—————-+————————————————————————————–+————————+</w:t>
-      </w:r>
-      <w:r>
-        <w:t xml:space="preserve"> </w:t>
-      </w:r>
-      <w:r>
-        <w:t xml:space="preserve">| pagoda2 | Single Cell Analysis and Differential Expression | Evan Biederstedt |</w:t>
-      </w:r>
-      <w:r>
-        <w:t xml:space="preserve"> </w:t>
-      </w:r>
-      <w:r>
-        <w:t xml:space="preserve">+—————-+————————————————————————————–+————————+</w:t>
-      </w:r>
-      <w:r>
-        <w:t xml:space="preserve"> </w:t>
-      </w:r>
-      <w:r>
-        <w:t xml:space="preserve">| prospectr | Miscellaneous Functions for Processing and Sample Selection of</w:t>
-      </w:r>
-      <w:r>
-        <w:t xml:space="preserve"> </w:t>
-      </w:r>
-      <w:r>
-        <w:t xml:space="preserve">+—————-+————————————————————————————–+————————+</w:t>
-      </w:r>
-      <w:r>
-        <w:t xml:space="preserve"> </w:t>
-      </w:r>
-      <w:r>
-        <w:t xml:space="preserve">Spectroscopic Data | Leonardo Ramirez-Lopez |</w:t>
-      </w:r>
-      <w:r>
-        <w:t xml:space="preserve"> </w:t>
-      </w:r>
-      <w:r>
-        <w:t xml:space="preserve">+—————-+————————————————————————————–+————————+</w:t>
-      </w:r>
-      <w:r>
-        <w:t xml:space="preserve"> </w:t>
-      </w:r>
-      <w:r>
-        <w:t xml:space="preserve">| tidyr | Tidy Messy Data | Hadley Wickham |</w:t>
-      </w:r>
-      <w:r>
-        <w:t xml:space="preserve"> </w:t>
-      </w:r>
-      <w:r>
-        <w:t xml:space="preserve">+—————-+————————————————————————————–+————————+</w:t>
-      </w:r>
-      <w:r>
-        <w:t xml:space="preserve"> </w:t>
-      </w:r>
-      <w:r>
-        <w:t xml:space="preserve">| tibble | Simple Data Frames | Kirill Müller |</w:t>
-      </w:r>
-      <w:r>
-        <w:t xml:space="preserve"> </w:t>
-      </w:r>
-      <w:r>
-        <w:t xml:space="preserve">+—————-+————————————————————————————–+————————+</w:t>
-      </w:r>
-      <w:r>
-        <w:t xml:space="preserve"> </w:t>
-      </w:r>
-      <w:r>
-        <w:t xml:space="preserve">| biclust | BiCluster Algorithms | Sebastian Kaiser |</w:t>
-      </w:r>
-      <w:r>
-        <w:t xml:space="preserve"> </w:t>
-      </w:r>
-      <w:r>
-        <w:t xml:space="preserve">+—————-+————————————————————————————–+————————+</w:t>
-      </w:r>
-      <w:r>
-        <w:t xml:space="preserve"> </w:t>
-      </w:r>
-      <w:r>
-        <w:t xml:space="preserve">| pammtools | Piece-Wise Exponential Additive Mixed Modeling Tools for</w:t>
-      </w:r>
-      <w:r>
-        <w:t xml:space="preserve"> </w:t>
-      </w:r>
-      <w:r>
-        <w:t xml:space="preserve">+—————-+————————————————————————————–+————————+</w:t>
-      </w:r>
-      <w:r>
-        <w:t xml:space="preserve"> </w:t>
-      </w:r>
-      <w:r>
-        <w:t xml:space="preserve">Survival Analysis | Andreas Bender |</w:t>
-      </w:r>
-      <w:r>
-        <w:t xml:space="preserve"> </w:t>
-      </w:r>
-      <w:r>
-        <w:t xml:space="preserve">+—————-+————————————————————————————–+————————+</w:t>
-      </w:r>
-      <w:r>
-        <w:t xml:space="preserve"> </w:t>
-      </w:r>
-      <w:r>
-        <w:t xml:space="preserve">| ebal | Entropy Reweighting to Create Balanced Samples | Jens Hainmueller |</w:t>
-      </w:r>
-      <w:r>
-        <w:t xml:space="preserve"> </w:t>
-      </w:r>
-      <w:r>
-        <w:t xml:space="preserve">+—————-+————————————————————————————–+————————+</w:t>
-      </w:r>
-      <w:r>
-        <w:t xml:space="preserve"> </w:t>
-      </w:r>
-      <w:r>
-        <w:t xml:space="preserve">| ordinalRR | Analysis of Repeatability and Reproducibility Studies with</w:t>
-      </w:r>
-      <w:r>
-        <w:t xml:space="preserve"> </w:t>
-      </w:r>
-      <w:r>
-        <w:t xml:space="preserve">+—————-+————————————————————————————–+————————+</w:t>
-      </w:r>
-      <w:r>
-        <w:t xml:space="preserve"> </w:t>
-      </w:r>
-      <w:r>
-        <w:t xml:space="preserve">Ordinal Measurements | Ken Ryan |</w:t>
-      </w:r>
-      <w:r>
-        <w:t xml:space="preserve"> </w:t>
-      </w:r>
-      <w:r>
-        <w:t xml:space="preserve">+—————-+————————————————————————————–+————————+</w:t>
-      </w:r>
-      <w:r>
-        <w:t xml:space="preserve"> </w:t>
-      </w:r>
-      <w:r>
-        <w:t xml:space="preserve">| ff | Memory-Efficient Storage of Large Data on Disk and Fast Access</w:t>
-      </w:r>
-      <w:r>
-        <w:t xml:space="preserve"> </w:t>
-      </w:r>
-      <w:r>
-        <w:t xml:space="preserve">+—————-+————————————————————————————–+————————+</w:t>
-      </w:r>
-      <w:r>
-        <w:t xml:space="preserve"> </w:t>
-      </w:r>
-      <w:r>
-        <w:t xml:space="preserve">Functions | Jens Oehlschlägel |</w:t>
-      </w:r>
-      <w:r>
-        <w:t xml:space="preserve"> </w:t>
-      </w:r>
-      <w:r>
-        <w:t xml:space="preserve">+—————-+————————————————————————————–+————————+</w:t>
-      </w:r>
-      <w:r>
-        <w:t xml:space="preserve"> </w:t>
-      </w:r>
-      <w:r>
-        <w:t xml:space="preserve">| mlr3data | Collection of Machine Learning Data Sets for</w:t>
-      </w:r>
-      <w:r>
-        <w:t xml:space="preserve"> </w:t>
-      </w:r>
-      <w:r>
-        <w:t xml:space="preserve">‘mlr3’</w:t>
-      </w:r>
-      <w:r>
-        <w:t xml:space="preserve"> </w:t>
-      </w:r>
-      <w:r>
-        <w:t xml:space="preserve">| Marc Becker |</w:t>
-      </w:r>
-      <w:r>
-        <w:t xml:space="preserve"> </w:t>
-      </w:r>
-      <w:r>
-        <w:t xml:space="preserve">+—————-+————————————————————————————–+————————+</w:t>
-      </w:r>
-      <w:r>
-        <w:t xml:space="preserve"> </w:t>
-      </w:r>
-      <w:r>
-        <w:t xml:space="preserve">| lubridate | Make Dealing with Dates a Little Easier | Vitalie Spinu |</w:t>
-      </w:r>
-      <w:r>
-        <w:t xml:space="preserve"> </w:t>
-      </w:r>
-      <w:r>
-        <w:t xml:space="preserve">+—————-+————————————————————————————–+————————+</w:t>
-      </w:r>
-      <w:r>
-        <w:t xml:space="preserve"> </w:t>
-      </w:r>
-      <w:r>
-        <w:t xml:space="preserve">| mlrCPO | Composable Preprocessing Operators and Pipelines for Machine</w:t>
-      </w:r>
-      <w:r>
-        <w:t xml:space="preserve"> </w:t>
-      </w:r>
-      <w:r>
-        <w:t xml:space="preserve">+—————-+————————————————————————————–+————————+</w:t>
-      </w:r>
-      <w:r>
-        <w:t xml:space="preserve"> </w:t>
-      </w:r>
-      <w:r>
-        <w:t xml:space="preserve">Learning | Martin Binder |</w:t>
-      </w:r>
-      <w:r>
-        <w:t xml:space="preserve"> </w:t>
-      </w:r>
-      <w:r>
-        <w:t xml:space="preserve">+—————-+————————————————————————————–+————————+</w:t>
-      </w:r>
-      <w:r>
-        <w:t xml:space="preserve"> </w:t>
-      </w:r>
-      <w:r>
-        <w:t xml:space="preserve">| CRMetrics | Cell Ranger Output Filtering and Metrics Visualization | Rasmus Rydbirk |</w:t>
-      </w:r>
-      <w:r>
-        <w:t xml:space="preserve"> </w:t>
-      </w:r>
-      <w:r>
-        <w:t xml:space="preserve">+—————-+————————————————————————————–+————————+</w:t>
-      </w:r>
-      <w:r>
-        <w:t xml:space="preserve"> </w:t>
-      </w:r>
-      <w:r>
-        <w:t xml:space="preserve">| JointAI | Joint Analysis and Imputation of Incomplete Data | Nicole S. Erler |</w:t>
-      </w:r>
-      <w:r>
-        <w:t xml:space="preserve"> </w:t>
-      </w:r>
-      <w:r>
-        <w:t xml:space="preserve">+—————-+————————————————————————————–+————————+</w:t>
-      </w:r>
-      <w:r>
-        <w:t xml:space="preserve"> </w:t>
-      </w:r>
-      <w:r>
-        <w:t xml:space="preserve">| HiClimR | Hierarchical Climate Regionalization | Hamada S. Badr |</w:t>
-      </w:r>
-      <w:r>
-        <w:t xml:space="preserve"> </w:t>
-      </w:r>
-      <w:r>
-        <w:t xml:space="preserve">+—————-+————————————————————————————–+————————+</w:t>
-      </w:r>
-      <w:r>
-        <w:t xml:space="preserve"> </w:t>
-      </w:r>
-      <w:r>
-        <w:t xml:space="preserve">| gcxgclab | GCxGC Preprocessing and Analysis | Stephanie Gamble |</w:t>
-      </w:r>
-      <w:r>
-        <w:t xml:space="preserve"> </w:t>
-      </w:r>
-      <w:r>
-        <w:t xml:space="preserve">+—————-+————————————————————————————–+————————+</w:t>
-      </w:r>
-      <w:r>
-        <w:t xml:space="preserve"> </w:t>
-      </w:r>
-      <w:r>
-        <w:t xml:space="preserve">| simulariatools | Simularia Tools for the Analysis of Air Pollution Data | Giuseppe Carlino |</w:t>
-      </w:r>
-      <w:r>
-        <w:t xml:space="preserve"> </w:t>
-      </w:r>
-      <w:r>
-        <w:t xml:space="preserve">+—————-+————————————————————————————–+————————+</w:t>
-      </w:r>
-      <w:r>
-        <w:t xml:space="preserve"> </w:t>
-      </w:r>
-      <w:r>
-        <w:t xml:space="preserve">| tosca | Tools for Statistical Content Analysis | Lars Koppers |</w:t>
-      </w:r>
-      <w:r>
-        <w:t xml:space="preserve"> </w:t>
-      </w:r>
-      <w:r>
-        <w:t xml:space="preserve">+—————-+————————————————————————————–+————————+</w:t>
-      </w:r>
-      <w:r>
-        <w:t xml:space="preserve"> </w:t>
-      </w:r>
-      <w:r>
-        <w:t xml:space="preserve">| powerjoin | Extensions of</w:t>
-      </w:r>
-      <w:r>
-        <w:t xml:space="preserve"> </w:t>
-      </w:r>
-      <w:r>
-        <w:t xml:space="preserve">‘dplyr’</w:t>
-      </w:r>
-      <w:r>
-        <w:t xml:space="preserve"> </w:t>
-      </w:r>
-      <w:r>
-        <w:t xml:space="preserve">and</w:t>
-      </w:r>
-      <w:r>
-        <w:t xml:space="preserve"> </w:t>
-      </w:r>
-      <w:r>
-        <w:t xml:space="preserve">‘fuzzyjoin’</w:t>
-      </w:r>
-      <w:r>
-        <w:t xml:space="preserve"> </w:t>
-      </w:r>
-      <w:r>
-        <w:t xml:space="preserve">Join Functions | Antoine Fabri |</w:t>
-      </w:r>
-      <w:r>
-        <w:t xml:space="preserve"> </w:t>
-      </w:r>
-      <w:r>
-        <w:t xml:space="preserve">+—————-+————————————————————————————–+————————+</w:t>
-      </w:r>
-      <w:r>
-        <w:t xml:space="preserve"> </w:t>
-      </w:r>
-      <w:r>
-        <w:t xml:space="preserve">| preputils | Utilities for Preparation of Data Analysis | Josef Frank |</w:t>
-      </w:r>
-      <w:r>
-        <w:t xml:space="preserve"> </w:t>
-      </w:r>
-      <w:r>
-        <w:t xml:space="preserve">+—————-+————————————————————————————–+————————+</w:t>
-      </w:r>
-      <w:r>
-        <w:t xml:space="preserve"> </w:t>
-      </w:r>
-      <w:r>
-        <w:t xml:space="preserve">| tspredit | Time Series Prediction with Integrated Tuning | Eduardo Ogasawara |</w:t>
-      </w:r>
-      <w:r>
-        <w:t xml:space="preserve"> </w:t>
-      </w:r>
-      <w:r>
-        <w:t xml:space="preserve">+—————-+————————————————————————————–+————————+</w:t>
-      </w:r>
-      <w:r>
-        <w:t xml:space="preserve"> </w:t>
-      </w:r>
-      <w:r>
-        <w:t xml:space="preserve">| mdatools | Multivariate Data Analysis for Chemometrics | Sergey Kucheryavskiy |</w:t>
-      </w:r>
-      <w:r>
-        <w:t xml:space="preserve"> </w:t>
-      </w:r>
-      <w:r>
-        <w:t xml:space="preserve">+—————-+————————————————————————————–+————————+</w:t>
+        <w:t xml:space="preserve">+—————-+———————————————————————-+———————–+</w:t>
       </w:r>
     </w:p>
     <w:p>
@@ -6354,7 +5388,7 @@
         <w:pStyle w:val="BodyText"/>
       </w:pPr>
       <w:r>
-        <w:t xml:space="preserve">Table: Example packages for cleaning data with API</w:t>
+        <w:t xml:space="preserve">Table: Example packages for cleaning data</w:t>
       </w:r>
     </w:p>
     <w:p>
@@ -6363,19 +5397,28 @@
       </w:pPr>
       <w:r>
         <w:t xml:space="preserve"> </w:t>
+      </w:r>
+    </w:p>
+    <w:p>
+      <w:pPr>
+        <w:pStyle w:val="TableCaption"/>
+      </w:pPr>
+      <w:r>
+        <w:t xml:space="preserve">Example packages for transforming data</w:t>
       </w:r>
     </w:p>
     <w:tbl>
       <w:tblPr>
         <w:tblStyle w:val="Table"/>
-        <w:tblW w:type="pct" w:w="4961"/>
+        <w:tblW w:type="pct" w:w="4944"/>
         <w:tblLayout w:type="fixed"/>
         <w:tblLook w:firstRow="1" w:lastRow="0" w:firstColumn="0" w:lastColumn="0" w:noHBand="0" w:noVBand="0" w:val="0020"/>
+        <w:tblCaption w:val="Example packages for transforming data"/>
       </w:tblPr>
       <w:tblGrid>
-        <w:gridCol w:w="1043"/>
-        <w:gridCol w:w="5464"/>
-        <w:gridCol w:w="1350"/>
+        <w:gridCol w:w="1320"/>
+        <w:gridCol w:w="4752"/>
+        <w:gridCol w:w="1760"/>
       </w:tblGrid>
       <w:tr>
         <w:trPr>
@@ -6445,7 +5488,7 @@
               <w:pStyle w:val="Compact"/>
             </w:pPr>
             <w:r>
-              <w:t xml:space="preserve">Shawn Garbett</w:t>
+              <w:t xml:space="preserve">Hadley Wickham</w:t>
             </w:r>
           </w:p>
         </w:tc>
@@ -6546,7 +5589,7 @@
               <w:pStyle w:val="Compact"/>
             </w:pPr>
             <w:r>
-              <w:t xml:space="preserve">keyToEnglish</w:t>
+              <w:t xml:space="preserve">reticulate</w:t>
             </w:r>
           </w:p>
         </w:tc>
@@ -6557,7 +5600,13 @@
               <w:pStyle w:val="Compact"/>
             </w:pPr>
             <w:r>
-              <w:t xml:space="preserve">Convert Data to Memorable Phrases</w:t>
+              <w:t xml:space="preserve">Interface to</w:t>
+            </w:r>
+            <w:r>
+              <w:t xml:space="preserve"> </w:t>
+            </w:r>
+            <w:r>
+              <w:t xml:space="preserve">‘Python’</w:t>
             </w:r>
           </w:p>
         </w:tc>
@@ -6568,7 +5617,7 @@
               <w:pStyle w:val="Compact"/>
             </w:pPr>
             <w:r>
-              <w:t xml:space="preserve">Max Candocia</w:t>
+              <w:t xml:space="preserve">Tomasz Kalinowski</w:t>
             </w:r>
           </w:p>
         </w:tc>
@@ -6581,7 +5630,7 @@
               <w:pStyle w:val="Compact"/>
             </w:pPr>
             <w:r>
-              <w:t xml:space="preserve">qtl2convert</w:t>
+              <w:t xml:space="preserve">keyToEnglish</w:t>
             </w:r>
           </w:p>
         </w:tc>
@@ -6592,7 +5641,7 @@
               <w:pStyle w:val="Compact"/>
             </w:pPr>
             <w:r>
-              <w:t xml:space="preserve">Convert Data among QTL Mapping Packages</w:t>
+              <w:t xml:space="preserve">Convert Data to Memorable Phrases</w:t>
             </w:r>
           </w:p>
         </w:tc>
@@ -6603,7 +5652,7 @@
               <w:pStyle w:val="Compact"/>
             </w:pPr>
             <w:r>
-              <w:t xml:space="preserve">Karl W Broman</w:t>
+              <w:t xml:space="preserve">Max Candocia</w:t>
             </w:r>
           </w:p>
         </w:tc>
@@ -6616,7 +5665,7 @@
               <w:pStyle w:val="Compact"/>
             </w:pPr>
             <w:r>
-              <w:t xml:space="preserve">gtools</w:t>
+              <w:t xml:space="preserve">qtl2convert</w:t>
             </w:r>
           </w:p>
         </w:tc>
@@ -6627,7 +5676,7 @@
               <w:pStyle w:val="Compact"/>
             </w:pPr>
             <w:r>
-              <w:t xml:space="preserve">Various R Programming Tools</w:t>
+              <w:t xml:space="preserve">Convert Data among QTL Mapping Packages</w:t>
             </w:r>
           </w:p>
         </w:tc>
@@ -6638,7 +5687,7 @@
               <w:pStyle w:val="Compact"/>
             </w:pPr>
             <w:r>
-              <w:t xml:space="preserve">Ben Bolker</w:t>
+              <w:t xml:space="preserve">Karl W Broman</w:t>
             </w:r>
           </w:p>
         </w:tc>
@@ -6651,7 +5700,7 @@
               <w:pStyle w:val="Compact"/>
             </w:pPr>
             <w:r>
-              <w:t xml:space="preserve">rmarkdown</w:t>
+              <w:t xml:space="preserve">gtools</w:t>
             </w:r>
           </w:p>
         </w:tc>
@@ -6662,7 +5711,7 @@
               <w:pStyle w:val="Compact"/>
             </w:pPr>
             <w:r>
-              <w:t xml:space="preserve">Dynamic Documents for R</w:t>
+              <w:t xml:space="preserve">Various R Programming Tools</w:t>
             </w:r>
           </w:p>
         </w:tc>
@@ -6673,7 +5722,7 @@
               <w:pStyle w:val="Compact"/>
             </w:pPr>
             <w:r>
-              <w:t xml:space="preserve">Yihui Xie</w:t>
+              <w:t xml:space="preserve">Ben Bolker</w:t>
             </w:r>
           </w:p>
         </w:tc>
@@ -6686,7 +5735,7 @@
               <w:pStyle w:val="Compact"/>
             </w:pPr>
             <w:r>
-              <w:t xml:space="preserve">interleave</w:t>
+              <w:t xml:space="preserve">rmarkdown</w:t>
             </w:r>
           </w:p>
         </w:tc>
@@ -6697,7 +5746,7 @@
               <w:pStyle w:val="Compact"/>
             </w:pPr>
             <w:r>
-              <w:t xml:space="preserve">Converts Tabular Data to Interleaved Vectors</w:t>
+              <w:t xml:space="preserve">Dynamic Documents for R</w:t>
             </w:r>
           </w:p>
         </w:tc>
@@ -6708,7 +5757,7 @@
               <w:pStyle w:val="Compact"/>
             </w:pPr>
             <w:r>
-              <w:t xml:space="preserve">David Cooley</w:t>
+              <w:t xml:space="preserve">Yihui Xie</w:t>
             </w:r>
           </w:p>
         </w:tc>
@@ -6721,7 +5770,7 @@
               <w:pStyle w:val="Compact"/>
             </w:pPr>
             <w:r>
-              <w:t xml:space="preserve">do</w:t>
+              <w:t xml:space="preserve">interleave</w:t>
             </w:r>
           </w:p>
         </w:tc>
@@ -6732,7 +5781,7 @@
               <w:pStyle w:val="Compact"/>
             </w:pPr>
             <w:r>
-              <w:t xml:space="preserve">Data Operator</w:t>
+              <w:t xml:space="preserve">Converts Tabular Data to Interleaved Vectors</w:t>
             </w:r>
           </w:p>
         </w:tc>
@@ -6743,7 +5792,7 @@
               <w:pStyle w:val="Compact"/>
             </w:pPr>
             <w:r>
-              <w:t xml:space="preserve">Jing Zhang</w:t>
+              <w:t xml:space="preserve">David Cooley</w:t>
             </w:r>
           </w:p>
         </w:tc>
@@ -6756,7 +5805,7 @@
               <w:pStyle w:val="Compact"/>
             </w:pPr>
             <w:r>
-              <w:t xml:space="preserve">rio</w:t>
+              <w:t xml:space="preserve">do</w:t>
             </w:r>
           </w:p>
         </w:tc>
@@ -6767,7 +5816,7 @@
               <w:pStyle w:val="Compact"/>
             </w:pPr>
             <w:r>
-              <w:t xml:space="preserve">A Swiss-Army Knife for Data I/O</w:t>
+              <w:t xml:space="preserve">Data Operator</w:t>
             </w:r>
           </w:p>
         </w:tc>
@@ -6778,1080 +5827,12 @@
               <w:pStyle w:val="Compact"/>
             </w:pPr>
             <w:r>
-              <w:t xml:space="preserve">Chung-hong Chan</w:t>
-            </w:r>
-          </w:p>
-        </w:tc>
-      </w:tr>
-      <w:tr>
-        <w:tc>
-          <w:tcPr/>
-          <w:p>
-            <w:pPr>
-              <w:pStyle w:val="Compact"/>
-            </w:pPr>
-            <w:r>
-              <w:t xml:space="preserve">data.tree</w:t>
-            </w:r>
-          </w:p>
-        </w:tc>
-        <w:tc>
-          <w:tcPr/>
-          <w:p>
-            <w:pPr>
-              <w:pStyle w:val="Compact"/>
-            </w:pPr>
-            <w:r>
-              <w:t xml:space="preserve">General Purpose Hierarchical Data Structure</w:t>
-            </w:r>
-          </w:p>
-        </w:tc>
-        <w:tc>
-          <w:tcPr/>
-          <w:p>
-            <w:pPr>
-              <w:pStyle w:val="Compact"/>
-            </w:pPr>
-            <w:r>
-              <w:t xml:space="preserve">Christoph Glur</w:t>
-            </w:r>
-          </w:p>
-        </w:tc>
-      </w:tr>
-      <w:tr>
-        <w:tc>
-          <w:tcPr/>
-          <w:p>
-            <w:pPr>
-              <w:pStyle w:val="Compact"/>
-            </w:pPr>
-            <w:r>
-              <w:t xml:space="preserve">wktmo</w:t>
-            </w:r>
-          </w:p>
-        </w:tc>
-        <w:tc>
-          <w:tcPr/>
-          <w:p>
-            <w:pPr>
-              <w:pStyle w:val="Compact"/>
-            </w:pPr>
-            <w:r>
-              <w:t xml:space="preserve">Converting Weekly Data to Monthly Data</w:t>
-            </w:r>
-          </w:p>
-        </w:tc>
-        <w:tc>
-          <w:tcPr/>
-          <w:p>
-            <w:pPr>
-              <w:pStyle w:val="Compact"/>
-            </w:pPr>
-            <w:r>
-              <w:t xml:space="preserve">You Li</w:t>
-            </w:r>
-          </w:p>
-        </w:tc>
-      </w:tr>
-      <w:tr>
-        <w:tc>
-          <w:tcPr/>
-          <w:p>
-            <w:pPr>
-              <w:pStyle w:val="Compact"/>
-            </w:pPr>
-            <w:r>
-              <w:t xml:space="preserve">GDPuc</w:t>
-            </w:r>
-          </w:p>
-        </w:tc>
-        <w:tc>
-          <w:tcPr/>
-          <w:p>
-            <w:pPr>
-              <w:pStyle w:val="Compact"/>
-            </w:pPr>
-            <w:r>
-              <w:t xml:space="preserve">Easily Convert GDP Data</w:t>
-            </w:r>
-          </w:p>
-        </w:tc>
-        <w:tc>
-          <w:tcPr/>
-          <w:p>
-            <w:pPr>
-              <w:pStyle w:val="Compact"/>
-            </w:pPr>
-            <w:r>
-              <w:t xml:space="preserve">Johannes Koch</w:t>
-            </w:r>
-          </w:p>
-        </w:tc>
-      </w:tr>
-      <w:tr>
-        <w:tc>
-          <w:tcPr/>
-          <w:p>
-            <w:pPr>
-              <w:pStyle w:val="Compact"/>
-            </w:pPr>
-            <w:r>
-              <w:t xml:space="preserve">nuts</w:t>
-            </w:r>
-          </w:p>
-        </w:tc>
-        <w:tc>
-          <w:tcPr/>
-          <w:p>
-            <w:pPr>
-              <w:pStyle w:val="Compact"/>
-            </w:pPr>
-            <w:r>
-              <w:t xml:space="preserve">Convert European Regional Data</w:t>
-            </w:r>
-          </w:p>
-        </w:tc>
-        <w:tc>
-          <w:tcPr/>
-          <w:p>
-            <w:pPr>
-              <w:pStyle w:val="Compact"/>
-            </w:pPr>
-            <w:r>
-              <w:t xml:space="preserve">Moritz Hennicke</w:t>
-            </w:r>
-          </w:p>
-        </w:tc>
-      </w:tr>
-      <w:tr>
-        <w:tc>
-          <w:tcPr/>
-          <w:p>
-            <w:pPr>
-              <w:pStyle w:val="Compact"/>
-            </w:pPr>
-            <w:r>
-              <w:t xml:space="preserve">wearables</w:t>
-            </w:r>
-          </w:p>
-        </w:tc>
-        <w:tc>
-          <w:tcPr/>
-          <w:p>
-            <w:pPr>
-              <w:pStyle w:val="Compact"/>
-            </w:pPr>
-            <w:r>
-              <w:t xml:space="preserve">Tools to Read and Convert Wearables Data</w:t>
-            </w:r>
-          </w:p>
-        </w:tc>
-        <w:tc>
-          <w:tcPr/>
-          <w:p>
-            <w:pPr>
-              <w:pStyle w:val="Compact"/>
-            </w:pPr>
-            <w:r>
-              <w:t xml:space="preserve">Peter de Looff</w:t>
-            </w:r>
-          </w:p>
-        </w:tc>
-      </w:tr>
-      <w:tr>
-        <w:tc>
-          <w:tcPr/>
-          <w:p>
-            <w:pPr>
-              <w:pStyle w:val="Compact"/>
-            </w:pPr>
-            <w:r>
-              <w:t xml:space="preserve">xml2relational</w:t>
-            </w:r>
-          </w:p>
-        </w:tc>
-        <w:tc>
-          <w:tcPr/>
-          <w:p>
-            <w:pPr>
-              <w:pStyle w:val="Compact"/>
-            </w:pPr>
-            <w:r>
-              <w:t xml:space="preserve">Converting XML Documents into Relational Data Models</w:t>
-            </w:r>
-          </w:p>
-        </w:tc>
-        <w:tc>
-          <w:tcPr/>
-          <w:p>
-            <w:pPr>
-              <w:pStyle w:val="Compact"/>
-            </w:pPr>
-            <w:r>
-              <w:t xml:space="preserve">Joachim Zuckarelli</w:t>
-            </w:r>
-          </w:p>
-        </w:tc>
-      </w:tr>
-      <w:tr>
-        <w:tc>
-          <w:tcPr/>
-          <w:p>
-            <w:pPr>
-              <w:pStyle w:val="Compact"/>
-            </w:pPr>
-            <w:r>
-              <w:t xml:space="preserve">TidyMultiqc</w:t>
-            </w:r>
-          </w:p>
-        </w:tc>
-        <w:tc>
-          <w:tcPr/>
-          <w:p>
-            <w:pPr>
-              <w:pStyle w:val="Compact"/>
-            </w:pPr>
-            <w:r>
-              <w:t xml:space="preserve">Converts</w:t>
-            </w:r>
-            <w:r>
-              <w:t xml:space="preserve"> </w:t>
-            </w:r>
-            <w:r>
-              <w:t xml:space="preserve">‘MultiQC’</w:t>
-            </w:r>
-            <w:r>
-              <w:t xml:space="preserve"> </w:t>
-            </w:r>
-            <w:r>
-              <w:t xml:space="preserve">Reports into Tidy Data Frames</w:t>
-            </w:r>
-          </w:p>
-        </w:tc>
-        <w:tc>
-          <w:tcPr/>
-          <w:p>
-            <w:pPr>
-              <w:pStyle w:val="Compact"/>
-            </w:pPr>
-            <w:r>
-              <w:t xml:space="preserve">Michael Milton</w:t>
-            </w:r>
-          </w:p>
-        </w:tc>
-      </w:tr>
-      <w:tr>
-        <w:tc>
-          <w:tcPr/>
-          <w:p>
-            <w:pPr>
-              <w:pStyle w:val="Compact"/>
-            </w:pPr>
-            <w:r>
-              <w:t xml:space="preserve">odk</w:t>
-            </w:r>
-          </w:p>
-        </w:tc>
-        <w:tc>
-          <w:tcPr/>
-          <w:p>
-            <w:pPr>
-              <w:pStyle w:val="Compact"/>
-            </w:pPr>
-            <w:r>
-              <w:t xml:space="preserve">Convert</w:t>
-            </w:r>
-            <w:r>
-              <w:t xml:space="preserve"> </w:t>
-            </w:r>
-            <w:r>
-              <w:t xml:space="preserve">‘ODK’</w:t>
-            </w:r>
-            <w:r>
-              <w:t xml:space="preserve"> </w:t>
-            </w:r>
-            <w:r>
-              <w:t xml:space="preserve">or</w:t>
-            </w:r>
-            <w:r>
-              <w:t xml:space="preserve"> </w:t>
-            </w:r>
-            <w:r>
-              <w:t xml:space="preserve">‘XLSForm’</w:t>
-            </w:r>
-            <w:r>
-              <w:t xml:space="preserve"> </w:t>
-            </w:r>
-            <w:r>
-              <w:t xml:space="preserve">to</w:t>
-            </w:r>
-            <w:r>
-              <w:t xml:space="preserve"> </w:t>
-            </w:r>
-            <w:r>
-              <w:t xml:space="preserve">‘SPSS’</w:t>
-            </w:r>
-            <w:r>
-              <w:t xml:space="preserve"> </w:t>
-            </w:r>
-            <w:r>
-              <w:t xml:space="preserve">Data Frame</w:t>
-            </w:r>
-          </w:p>
-        </w:tc>
-        <w:tc>
-          <w:tcPr/>
-          <w:p>
-            <w:pPr>
-              <w:pStyle w:val="Compact"/>
-            </w:pPr>
-            <w:r>
-              <w:t xml:space="preserve">Muntashir-Al-Arefin</w:t>
-            </w:r>
-          </w:p>
-        </w:tc>
-      </w:tr>
-      <w:tr>
-        <w:tc>
-          <w:tcPr/>
-          <w:p>
-            <w:pPr>
-              <w:pStyle w:val="Compact"/>
-            </w:pPr>
-            <w:r>
-              <w:t xml:space="preserve">spbabel</w:t>
-            </w:r>
-          </w:p>
-        </w:tc>
-        <w:tc>
-          <w:tcPr/>
-          <w:p>
-            <w:pPr>
-              <w:pStyle w:val="Compact"/>
-            </w:pPr>
-            <w:r>
-              <w:t xml:space="preserve">Convert Spatial Data Using Tidy Tables</w:t>
-            </w:r>
-          </w:p>
-        </w:tc>
-        <w:tc>
-          <w:tcPr/>
-          <w:p>
-            <w:pPr>
-              <w:pStyle w:val="Compact"/>
-            </w:pPr>
-            <w:r>
-              <w:t xml:space="preserve">Michael D. Sumner</w:t>
-            </w:r>
-          </w:p>
-        </w:tc>
-      </w:tr>
-      <w:tr>
-        <w:tc>
-          <w:tcPr/>
-          <w:p>
-            <w:pPr>
-              <w:pStyle w:val="Compact"/>
-            </w:pPr>
-            <w:r>
-              <w:t xml:space="preserve">exp2flux</w:t>
-            </w:r>
-          </w:p>
-        </w:tc>
-        <w:tc>
-          <w:tcPr/>
-          <w:p>
-            <w:pPr>
-              <w:pStyle w:val="Compact"/>
-            </w:pPr>
-            <w:r>
-              <w:t xml:space="preserve">Convert Gene EXPression Data to FBA FLUXes</w:t>
-            </w:r>
-          </w:p>
-        </w:tc>
-        <w:tc>
-          <w:tcPr/>
-          <w:p>
-            <w:pPr>
-              <w:pStyle w:val="Compact"/>
-            </w:pPr>
-            <w:r>
-              <w:t xml:space="preserve">Daniel Osorio</w:t>
-            </w:r>
-          </w:p>
-        </w:tc>
-      </w:tr>
-      <w:tr>
-        <w:tc>
-          <w:tcPr/>
-          <w:p>
-            <w:pPr>
-              <w:pStyle w:val="Compact"/>
-            </w:pPr>
-            <w:r>
-              <w:t xml:space="preserve">ecocomDP</w:t>
-            </w:r>
-          </w:p>
-        </w:tc>
-        <w:tc>
-          <w:tcPr/>
-          <w:p>
-            <w:pPr>
-              <w:pStyle w:val="Compact"/>
-            </w:pPr>
-            <w:r>
-              <w:t xml:space="preserve">Tools to Create, Use, and Convert ecocomDP Data</w:t>
-            </w:r>
-          </w:p>
-        </w:tc>
-        <w:tc>
-          <w:tcPr/>
-          <w:p>
-            <w:pPr>
-              <w:pStyle w:val="Compact"/>
-            </w:pPr>
-            <w:r>
-              <w:t xml:space="preserve">Colin Smith</w:t>
-            </w:r>
-          </w:p>
-        </w:tc>
-      </w:tr>
-      <w:tr>
-        <w:tc>
-          <w:tcPr/>
-          <w:p>
-            <w:pPr>
-              <w:pStyle w:val="Compact"/>
-            </w:pPr>
-            <w:r>
-              <w:t xml:space="preserve">tbl2xts</w:t>
-            </w:r>
-          </w:p>
-        </w:tc>
-        <w:tc>
-          <w:tcPr/>
-          <w:p>
-            <w:pPr>
-              <w:pStyle w:val="Compact"/>
-            </w:pPr>
-            <w:r>
-              <w:t xml:space="preserve">Convert Tibbles or Data Frames to Xts Easily</w:t>
-            </w:r>
-          </w:p>
-        </w:tc>
-        <w:tc>
-          <w:tcPr/>
-          <w:p>
-            <w:pPr>
-              <w:pStyle w:val="Compact"/>
-            </w:pPr>
-            <w:r>
-              <w:t xml:space="preserve">Nico Katzke</w:t>
-            </w:r>
-          </w:p>
-        </w:tc>
-      </w:tr>
-      <w:tr>
-        <w:tc>
-          <w:tcPr/>
-          <w:p>
-            <w:pPr>
-              <w:pStyle w:val="Compact"/>
-            </w:pPr>
-            <w:r>
-              <w:t xml:space="preserve">broom.mixed</w:t>
-            </w:r>
-          </w:p>
-        </w:tc>
-        <w:tc>
-          <w:tcPr/>
-          <w:p>
-            <w:pPr>
-              <w:pStyle w:val="Compact"/>
-            </w:pPr>
-            <w:r>
-              <w:t xml:space="preserve">Tidying Methods for Mixed Models</w:t>
-            </w:r>
-          </w:p>
-        </w:tc>
-        <w:tc>
-          <w:tcPr/>
-          <w:p>
-            <w:pPr>
-              <w:pStyle w:val="Compact"/>
-            </w:pPr>
-            <w:r>
-              <w:t xml:space="preserve">Ben Bolker</w:t>
-            </w:r>
-          </w:p>
-        </w:tc>
-      </w:tr>
-      <w:tr>
-        <w:tc>
-          <w:tcPr/>
-          <w:p>
-            <w:pPr>
-              <w:pStyle w:val="Compact"/>
-            </w:pPr>
-            <w:r>
-              <w:t xml:space="preserve">LAIr</w:t>
-            </w:r>
-          </w:p>
-        </w:tc>
-        <w:tc>
-          <w:tcPr/>
-          <w:p>
-            <w:pPr>
-              <w:pStyle w:val="Compact"/>
-            </w:pPr>
-            <w:r>
-              <w:t xml:space="preserve">Converting NDVI to LAI of Field, Proximal and Satellite Data</w:t>
-            </w:r>
-          </w:p>
-        </w:tc>
-        <w:tc>
-          <w:tcPr/>
-          <w:p>
-            <w:pPr>
-              <w:pStyle w:val="Compact"/>
-            </w:pPr>
-            <w:r>
-              <w:t xml:space="preserve">Francesco Chianucci</w:t>
-            </w:r>
-          </w:p>
-        </w:tc>
-      </w:tr>
-      <w:tr>
-        <w:tc>
-          <w:tcPr/>
-          <w:p>
-            <w:pPr>
-              <w:pStyle w:val="Compact"/>
-            </w:pPr>
-            <w:r>
-              <w:t xml:space="preserve">snirh.lab</w:t>
-            </w:r>
-          </w:p>
-        </w:tc>
-        <w:tc>
-          <w:tcPr/>
-          <w:p>
-            <w:pPr>
-              <w:pStyle w:val="Compact"/>
-            </w:pPr>
-            <w:r>
-              <w:t xml:space="preserve">Convert Laboratory Water-Quality Data to</w:t>
-            </w:r>
-            <w:r>
-              <w:t xml:space="preserve"> </w:t>
-            </w:r>
-            <w:r>
-              <w:t xml:space="preserve">‘SNIRH’</w:t>
-            </w:r>
-            <w:r>
-              <w:t xml:space="preserve"> </w:t>
-            </w:r>
-            <w:r>
-              <w:t xml:space="preserve">Import Format</w:t>
-            </w:r>
-          </w:p>
-        </w:tc>
-        <w:tc>
-          <w:tcPr/>
-          <w:p>
-            <w:pPr>
-              <w:pStyle w:val="Compact"/>
-            </w:pPr>
-            <w:r>
-              <w:t xml:space="preserve">Luís Pereira</w:t>
-            </w:r>
-          </w:p>
-        </w:tc>
-      </w:tr>
-      <w:tr>
-        <w:tc>
-          <w:tcPr/>
-          <w:p>
-            <w:pPr>
-              <w:pStyle w:val="Compact"/>
-            </w:pPr>
-            <w:r>
-              <w:t xml:space="preserve">ILRCM</w:t>
-            </w:r>
-          </w:p>
-        </w:tc>
-        <w:tc>
-          <w:tcPr>
-            <w:gridSpan w:val="2"/>
-          </w:tcPr>
-          <w:p>
-            <w:pPr>
-              <w:pStyle w:val="Compact"/>
-            </w:pPr>
-            <w:r>
-              <w:t xml:space="preserve">Convert Irregular Longitudinal Data to Regular Intervals and</w:t>
+              <w:t xml:space="preserve">Jing Zhang</w:t>
             </w:r>
           </w:p>
         </w:tc>
       </w:tr>
     </w:tbl>
-    <w:p>
-      <w:pPr>
-        <w:pStyle w:val="BodyText"/>
-      </w:pPr>
-      <w:r>
-        <w:t xml:space="preserve">Perform Clustering | Atanu Bhattacharjee |</w:t>
-      </w:r>
-      <w:r>
-        <w:t xml:space="preserve"> </w:t>
-      </w:r>
-      <w:r>
-        <w:t xml:space="preserve">+—————-+—————————————————————————————-+———————+</w:t>
-      </w:r>
-      <w:r>
-        <w:t xml:space="preserve"> </w:t>
-      </w:r>
-      <w:r>
-        <w:t xml:space="preserve">| intergraph | Coercion Routines for Network Data Objects | Michał Bojanowski |</w:t>
-      </w:r>
-      <w:r>
-        <w:t xml:space="preserve"> </w:t>
-      </w:r>
-      <w:r>
-        <w:t xml:space="preserve">+—————-+—————————————————————————————-+———————+</w:t>
-      </w:r>
-      <w:r>
-        <w:t xml:space="preserve"> </w:t>
-      </w:r>
-      <w:r>
-        <w:t xml:space="preserve">| vcfR | Manipulate and Visualize VCF Data | Brian J. Knaus |</w:t>
-      </w:r>
-      <w:r>
-        <w:t xml:space="preserve"> </w:t>
-      </w:r>
-      <w:r>
-        <w:t xml:space="preserve">+—————-+—————————————————————————————-+———————+</w:t>
-      </w:r>
-      <w:r>
-        <w:t xml:space="preserve"> </w:t>
-      </w:r>
-      <w:r>
-        <w:t xml:space="preserve">| gtfs2gps | Converting Transport Data from GTFS Format to GPS-Like Records | Pedro R. Andrade |</w:t>
-      </w:r>
-      <w:r>
-        <w:t xml:space="preserve"> </w:t>
-      </w:r>
-      <w:r>
-        <w:t xml:space="preserve">+—————-+—————————————————————————————-+———————+</w:t>
-      </w:r>
-      <w:r>
-        <w:t xml:space="preserve"> </w:t>
-      </w:r>
-      <w:r>
-        <w:t xml:space="preserve">| MissingHandle | Handles Missing Dates and Data and Converts into Weekly and</w:t>
-      </w:r>
-      <w:r>
-        <w:t xml:space="preserve"> </w:t>
-      </w:r>
-      <w:r>
-        <w:t xml:space="preserve">+—————-+—————————————————————————————-+———————+</w:t>
-      </w:r>
-      <w:r>
-        <w:t xml:space="preserve"> </w:t>
-      </w:r>
-      <w:r>
-        <w:t xml:space="preserve">Monthly from Daily | Mr. Sandip Garai |</w:t>
-      </w:r>
-      <w:r>
-        <w:t xml:space="preserve"> </w:t>
-      </w:r>
-      <w:r>
-        <w:t xml:space="preserve">+—————-+—————————————————————————————-+———————+</w:t>
-      </w:r>
-      <w:r>
-        <w:t xml:space="preserve"> </w:t>
-      </w:r>
-      <w:r>
-        <w:t xml:space="preserve">| RJSONIO | Serialize R Objects to JSON, JavaScript Object Notation | Yaoxiang Li |</w:t>
-      </w:r>
-      <w:r>
-        <w:t xml:space="preserve"> </w:t>
-      </w:r>
-      <w:r>
-        <w:t xml:space="preserve">+—————-+—————————————————————————————-+———————+</w:t>
-      </w:r>
-      <w:r>
-        <w:t xml:space="preserve"> </w:t>
-      </w:r>
-      <w:r>
-        <w:t xml:space="preserve">| sjlabelled | Labelled Data Utility Functions | Daniel Lüdecke |</w:t>
-      </w:r>
-      <w:r>
-        <w:t xml:space="preserve"> </w:t>
-      </w:r>
-      <w:r>
-        <w:t xml:space="preserve">+—————-+—————————————————————————————-+———————+</w:t>
-      </w:r>
-      <w:r>
-        <w:t xml:space="preserve"> </w:t>
-      </w:r>
-      <w:r>
-        <w:t xml:space="preserve">| orsk | Converting Odds Ratio to Relative Risk in Cohort Studies with</w:t>
-      </w:r>
-      <w:r>
-        <w:t xml:space="preserve"> </w:t>
-      </w:r>
-      <w:r>
-        <w:t xml:space="preserve">+—————-+—————————————————————————————-+———————+</w:t>
-      </w:r>
-      <w:r>
-        <w:t xml:space="preserve"> </w:t>
-      </w:r>
-      <w:r>
-        <w:t xml:space="preserve">Partial Data Information | Zhu Wang |</w:t>
-      </w:r>
-      <w:r>
-        <w:t xml:space="preserve"> </w:t>
-      </w:r>
-      <w:r>
-        <w:t xml:space="preserve">+—————-+—————————————————————————————-+———————+</w:t>
-      </w:r>
-      <w:r>
-        <w:t xml:space="preserve"> </w:t>
-      </w:r>
-      <w:r>
-        <w:t xml:space="preserve">| dplyr | A Grammar of Data Manipulation | Hadley Wickham |</w:t>
-      </w:r>
-      <w:r>
-        <w:t xml:space="preserve"> </w:t>
-      </w:r>
-      <w:r>
-        <w:t xml:space="preserve">+—————-+—————————————————————————————-+———————+</w:t>
-      </w:r>
-      <w:r>
-        <w:t xml:space="preserve"> </w:t>
-      </w:r>
-      <w:r>
-        <w:t xml:space="preserve">| tidytree | A Tidy Tool for Phylogenetic Tree Data Manipulation | Guangchuang Yu |</w:t>
-      </w:r>
-      <w:r>
-        <w:t xml:space="preserve"> </w:t>
-      </w:r>
-      <w:r>
-        <w:t xml:space="preserve">+—————-+—————————————————————————————-+———————+</w:t>
-      </w:r>
-      <w:r>
-        <w:t xml:space="preserve"> </w:t>
-      </w:r>
-      <w:r>
-        <w:t xml:space="preserve">| pack | Convert Values to/from Raw Vectors | Joshua M. Ulrich |</w:t>
-      </w:r>
-      <w:r>
-        <w:t xml:space="preserve"> </w:t>
-      </w:r>
-      <w:r>
-        <w:t xml:space="preserve">+—————-+—————————————————————————————-+———————+</w:t>
-      </w:r>
-      <w:r>
-        <w:t xml:space="preserve"> </w:t>
-      </w:r>
-      <w:r>
-        <w:t xml:space="preserve">| string2path | Rendering Font into</w:t>
-      </w:r>
-      <w:r>
-        <w:t xml:space="preserve"> </w:t>
-      </w:r>
-      <w:r>
-        <w:t xml:space="preserve">‘data.frame’</w:t>
-      </w:r>
-      <w:r>
-        <w:t xml:space="preserve"> </w:t>
-      </w:r>
-      <w:r>
-        <w:t xml:space="preserve">| Hiroaki Yutani |</w:t>
-      </w:r>
-      <w:r>
-        <w:t xml:space="preserve"> </w:t>
-      </w:r>
-      <w:r>
-        <w:t xml:space="preserve">+—————-+—————————————————————————————-+———————+</w:t>
-      </w:r>
-      <w:r>
-        <w:t xml:space="preserve"> </w:t>
-      </w:r>
-      <w:r>
-        <w:t xml:space="preserve">| tdata | Prepare Your Time-Series Data for Further Analysis | Ramin Mojab |</w:t>
-      </w:r>
-      <w:r>
-        <w:t xml:space="preserve"> </w:t>
-      </w:r>
-      <w:r>
-        <w:t xml:space="preserve">+—————-+—————————————————————————————-+———————+</w:t>
-      </w:r>
-      <w:r>
-        <w:t xml:space="preserve"> </w:t>
-      </w:r>
-      <w:r>
-        <w:t xml:space="preserve">| DDIwR | DDI with R | Adrian Dusa |</w:t>
-      </w:r>
-      <w:r>
-        <w:t xml:space="preserve"> </w:t>
-      </w:r>
-      <w:r>
-        <w:t xml:space="preserve">+—————-+—————————————————————————————-+———————+</w:t>
-      </w:r>
-      <w:r>
-        <w:t xml:space="preserve"> </w:t>
-      </w:r>
-      <w:r>
-        <w:t xml:space="preserve">| CADF | Customer Analytics Data Formatting | Ludwig Steven |</w:t>
-      </w:r>
-      <w:r>
-        <w:t xml:space="preserve"> </w:t>
-      </w:r>
-      <w:r>
-        <w:t xml:space="preserve">+—————-+—————————————————————————————-+———————+</w:t>
-      </w:r>
-      <w:r>
-        <w:t xml:space="preserve"> </w:t>
-      </w:r>
-      <w:r>
-        <w:t xml:space="preserve">| tidyr | Tidy Messy Data | Hadley Wickham |</w:t>
-      </w:r>
-      <w:r>
-        <w:t xml:space="preserve"> </w:t>
-      </w:r>
-      <w:r>
-        <w:t xml:space="preserve">+—————-+—————————————————————————————-+———————+</w:t>
-      </w:r>
-      <w:r>
-        <w:t xml:space="preserve"> </w:t>
-      </w:r>
-      <w:r>
-        <w:t xml:space="preserve">| tibble | Simple Data Frames | Kirill Müller |</w:t>
-      </w:r>
-      <w:r>
-        <w:t xml:space="preserve"> </w:t>
-      </w:r>
-      <w:r>
-        <w:t xml:space="preserve">+—————-+—————————————————————————————-+———————+</w:t>
-      </w:r>
-      <w:r>
-        <w:t xml:space="preserve"> </w:t>
-      </w:r>
-      <w:r>
-        <w:t xml:space="preserve">| mergen | AI-Driven Code Generation, Explanation and Execution for Data</w:t>
-      </w:r>
-      <w:r>
-        <w:t xml:space="preserve"> </w:t>
-      </w:r>
-      <w:r>
-        <w:t xml:space="preserve">+—————-+—————————————————————————————-+———————+</w:t>
-      </w:r>
-      <w:r>
-        <w:t xml:space="preserve"> </w:t>
-      </w:r>
-      <w:r>
-        <w:t xml:space="preserve">Analysis | Altuna Akalin |</w:t>
-      </w:r>
-      <w:r>
-        <w:t xml:space="preserve"> </w:t>
-      </w:r>
-      <w:r>
-        <w:t xml:space="preserve">+—————-+—————————————————————————————-+———————+</w:t>
-      </w:r>
-      <w:r>
-        <w:t xml:space="preserve"> </w:t>
-      </w:r>
-      <w:r>
-        <w:t xml:space="preserve">| unpivotr | Unpivot Complex and Irregular Data Layouts | Duncan Garmonsway |</w:t>
-      </w:r>
-      <w:r>
-        <w:t xml:space="preserve"> </w:t>
-      </w:r>
-      <w:r>
-        <w:t xml:space="preserve">+—————-+—————————————————————————————-+———————+</w:t>
-      </w:r>
-      <w:r>
-        <w:t xml:space="preserve"> </w:t>
-      </w:r>
-      <w:r>
-        <w:t xml:space="preserve">| yyjsonr | Fast</w:t>
-      </w:r>
-      <w:r>
-        <w:t xml:space="preserve"> </w:t>
-      </w:r>
-      <w:r>
-        <w:t xml:space="preserve">‘JSON’</w:t>
-      </w:r>
-      <w:r>
-        <w:t xml:space="preserve">,</w:t>
-      </w:r>
-      <w:r>
-        <w:t xml:space="preserve"> </w:t>
-      </w:r>
-      <w:r>
-        <w:t xml:space="preserve">‘NDJSON’</w:t>
-      </w:r>
-      <w:r>
-        <w:t xml:space="preserve"> </w:t>
-      </w:r>
-      <w:r>
-        <w:t xml:space="preserve">and</w:t>
-      </w:r>
-      <w:r>
-        <w:t xml:space="preserve"> </w:t>
-      </w:r>
-      <w:r>
-        <w:t xml:space="preserve">‘GeoJSON’</w:t>
-      </w:r>
-      <w:r>
-        <w:t xml:space="preserve"> </w:t>
-      </w:r>
-      <w:r>
-        <w:t xml:space="preserve">Parser and Generator | Mike Cheng |</w:t>
-      </w:r>
-      <w:r>
-        <w:t xml:space="preserve"> </w:t>
-      </w:r>
-      <w:r>
-        <w:t xml:space="preserve">+—————-+—————————————————————————————-+———————+</w:t>
-      </w:r>
-      <w:r>
-        <w:t xml:space="preserve"> </w:t>
-      </w:r>
-      <w:r>
-        <w:t xml:space="preserve">| jsonld | JSON for Linking Data | Jeroen Ooms |</w:t>
-      </w:r>
-      <w:r>
-        <w:t xml:space="preserve"> </w:t>
-      </w:r>
-      <w:r>
-        <w:t xml:space="preserve">+—————-+—————————————————————————————-+———————+</w:t>
-      </w:r>
-      <w:r>
-        <w:t xml:space="preserve"> </w:t>
-      </w:r>
-      <w:r>
-        <w:t xml:space="preserve">| mergenstudio |</w:t>
-      </w:r>
-      <w:r>
-        <w:t xml:space="preserve"> </w:t>
-      </w:r>
-      <w:r>
-        <w:t xml:space="preserve">‘Mergen’</w:t>
-      </w:r>
-      <w:r>
-        <w:t xml:space="preserve"> </w:t>
-      </w:r>
-      <w:r>
-        <w:t xml:space="preserve">Studio: An</w:t>
-      </w:r>
-      <w:r>
-        <w:t xml:space="preserve"> </w:t>
-      </w:r>
-      <w:r>
-        <w:t xml:space="preserve">‘RStudio’</w:t>
-      </w:r>
-      <w:r>
-        <w:t xml:space="preserve"> </w:t>
-      </w:r>
-      <w:r>
-        <w:t xml:space="preserve">Addin Wrapper for the</w:t>
-      </w:r>
-      <w:r>
-        <w:t xml:space="preserve"> </w:t>
-      </w:r>
-      <w:r>
-        <w:t xml:space="preserve">‘Mergen’</w:t>
-      </w:r>
-      <w:r>
-        <w:t xml:space="preserve"> </w:t>
-      </w:r>
-      <w:r>
-        <w:t xml:space="preserve">+—————-+—————————————————————————————-+———————+</w:t>
-      </w:r>
-      <w:r>
-        <w:t xml:space="preserve"> </w:t>
-      </w:r>
-      <w:r>
-        <w:t xml:space="preserve">Package | Jacqueline Jansen |</w:t>
-      </w:r>
-      <w:r>
-        <w:t xml:space="preserve"> </w:t>
-      </w:r>
-      <w:r>
-        <w:t xml:space="preserve">+—————-+—————————————————————————————-+———————+</w:t>
-      </w:r>
-      <w:r>
-        <w:t xml:space="preserve"> </w:t>
-      </w:r>
-      <w:r>
-        <w:t xml:space="preserve">| play | Visualize Sports Data | Joe Chelladurai |</w:t>
-      </w:r>
-      <w:r>
-        <w:t xml:space="preserve"> </w:t>
-      </w:r>
-      <w:r>
-        <w:t xml:space="preserve">+—————-+—————————————————————————————-+———————+</w:t>
-      </w:r>
-      <w:r>
-        <w:t xml:space="preserve"> </w:t>
-      </w:r>
-      <w:r>
-        <w:t xml:space="preserve">| ctypesio | Read and Write Standard</w:t>
-      </w:r>
-      <w:r>
-        <w:t xml:space="preserve"> </w:t>
-      </w:r>
-      <w:r>
-        <w:t xml:space="preserve">‘C’</w:t>
-      </w:r>
-      <w:r>
-        <w:t xml:space="preserve"> </w:t>
-      </w:r>
-      <w:r>
-        <w:t xml:space="preserve">Types from Files, Connections and</w:t>
-      </w:r>
-      <w:r>
-        <w:t xml:space="preserve"> </w:t>
-      </w:r>
-      <w:r>
-        <w:t xml:space="preserve">+—————-+—————————————————————————————-+———————+</w:t>
-      </w:r>
-      <w:r>
-        <w:t xml:space="preserve"> </w:t>
-      </w:r>
-      <w:r>
-        <w:t xml:space="preserve">Raw Vectors | Mike Cheng |</w:t>
-      </w:r>
-      <w:r>
-        <w:t xml:space="preserve"> </w:t>
-      </w:r>
-      <w:r>
-        <w:t xml:space="preserve">+—————-+—————————————————————————————-+———————+</w:t>
-      </w:r>
-      <w:r>
-        <w:t xml:space="preserve"> </w:t>
-      </w:r>
-      <w:r>
-        <w:t xml:space="preserve">| mltools | Machine Learning Tools | Ben Gorman |</w:t>
-      </w:r>
-      <w:r>
-        <w:t xml:space="preserve"> </w:t>
-      </w:r>
-      <w:r>
-        <w:t xml:space="preserve">+—————-+—————————————————————————————-+———————+</w:t>
-      </w:r>
-    </w:p>
-    <w:p>
-      <w:pPr>
-        <w:pStyle w:val="BodyText"/>
-      </w:pPr>
-      <w:r>
-        <w:t xml:space="preserve">Table: Example packages for transforming data with API</w:t>
-      </w:r>
-    </w:p>
     <w:bookmarkEnd w:id="77"/>
     <w:sectPr>
       <w:footnotePr>

</xml_diff>